<commit_message>
DevOps: Docker part1-1 added
</commit_message>
<xml_diff>
--- a/Docker/Docker2.docx
+++ b/Docker/Docker2.docx
@@ -827,7 +827,7 @@
           </mc:Choice>
           <mc:Fallback>
             <w:pict>
-              <v:shape id="_x0000_s1026" o:spid="_x0000_s1026" o:spt="202" type="#_x0000_t202" style="position:absolute;left:0pt;margin-left:35pt;margin-top:-3.35pt;height:16.5pt;width:58.5pt;z-index:251664384;mso-width-relative:page;mso-height-relative:page;" fillcolor="#FFFFFF [3201]" filled="t" stroked="t" coordsize="21600,21600" o:gfxdata="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">
+              <v:shape id="_x0000_s1026" o:spid="_x0000_s1026" o:spt="202" type="#_x0000_t202" style="position:absolute;left:0pt;margin-left:35pt;margin-top:-3.35pt;height:16.5pt;width:58.5pt;z-index:251664384;mso-width-relative:page;mso-height-relative:page;" fillcolor="#FFFFFF [3201]" filled="t" stroked="t" coordsize="21600,21600" o:gfxdata="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">
                 <v:fill on="t" focussize="0,0"/>
                 <v:stroke weight="0.5pt" color="#000000 [3204]" joinstyle="round"/>
                 <v:imagedata o:title=""/>
@@ -920,7 +920,7 @@
           </mc:Choice>
           <mc:Fallback>
             <w:pict>
-              <v:roundrect id="_x0000_s1026" o:spid="_x0000_s1026" o:spt="2" style="position:absolute;left:0pt;margin-left:22.95pt;margin-top:-7.45pt;height:92.3pt;width:76.55pt;z-index:251659264;v-text-anchor:middle;mso-width-relative:page;mso-height-relative:page;" fillcolor="#5B9BD5 [3204]" filled="t" stroked="t" coordsize="21600,21600" arcsize="0.166666666666667" o:gfxdata="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">
+              <v:roundrect id="_x0000_s1026" o:spid="_x0000_s1026" o:spt="2" style="position:absolute;left:0pt;margin-left:22.95pt;margin-top:-7.45pt;height:92.3pt;width:76.55pt;z-index:251659264;v-text-anchor:middle;mso-width-relative:page;mso-height-relative:page;" fillcolor="#5B9BD5 [3204]" filled="t" stroked="t" coordsize="21600,21600" arcsize="0.166666666666667" o:gfxdata="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">
                 <v:fill on="t" focussize="0,0"/>
                 <v:stroke weight="1pt" color="#2E75B6 [2404]" miterlimit="8" joinstyle="miter"/>
                 <v:imagedata o:title=""/>
@@ -1028,7 +1028,7 @@
           </mc:Choice>
           <mc:Fallback>
             <w:pict>
-              <v:roundrect id="_x0000_s1026" o:spid="_x0000_s1026" o:spt="2" style="position:absolute;left:0pt;margin-left:29.25pt;margin-top:3.65pt;height:22.85pt;width:37.15pt;z-index:251663360;v-text-anchor:middle;mso-width-relative:page;mso-height-relative:page;" fillcolor="#F4B183 [1941]" filled="t" stroked="t" coordsize="21600,21600" arcsize="0.166666666666667" o:gfxdata="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">
+              <v:roundrect id="_x0000_s1026" o:spid="_x0000_s1026" o:spt="2" style="position:absolute;left:0pt;margin-left:29.25pt;margin-top:3.65pt;height:22.85pt;width:37.15pt;z-index:251663360;v-text-anchor:middle;mso-width-relative:page;mso-height-relative:page;" fillcolor="#F4B183 [1941]" filled="t" stroked="t" coordsize="21600,21600" arcsize="0.166666666666667" o:gfxdata="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">
                 <v:fill on="t" focussize="0,0"/>
                 <v:stroke weight="1pt" color="#2E75B6 [2404]" miterlimit="8" joinstyle="miter"/>
                 <v:imagedata o:title=""/>
@@ -1138,7 +1138,7 @@
           </mc:Choice>
           <mc:Fallback>
             <w:pict>
-              <v:shape id="_x0000_s1026" o:spid="_x0000_s1026" o:spt="38" type="#_x0000_t38" style="position:absolute;left:0pt;margin-left:29.45pt;margin-top:1.85pt;height:45.95pt;width:2.55pt;rotation:11796480f;z-index:251666432;mso-width-relative:page;mso-height-relative:page;" filled="f" stroked="t" coordsize="21600,21600" o:gfxdata="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" adj="180424">
+              <v:shape id="_x0000_s1026" o:spid="_x0000_s1026" o:spt="38" type="#_x0000_t38" style="position:absolute;left:0pt;margin-left:29.45pt;margin-top:1.85pt;height:45.95pt;width:2.55pt;rotation:11796480f;z-index:251666432;mso-width-relative:page;mso-height-relative:page;" filled="f" stroked="t" coordsize="21600,21600" o:gfxdata="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" adj="180424">
                 <v:fill on="f" focussize="0,0"/>
                 <v:stroke weight="1pt" color="#843C0B [1605]" miterlimit="8" joinstyle="miter" endarrow="open"/>
                 <v:imagedata o:title=""/>
@@ -1245,7 +1245,7 @@
           </mc:Choice>
           <mc:Fallback>
             <w:pict>
-              <v:shape id="_x0000_s1026" o:spid="_x0000_s1026" o:spt="202" type="#_x0000_t202" style="position:absolute;left:0pt;margin-left:31.25pt;margin-top:4.3pt;height:16.5pt;width:58.5pt;z-index:251661312;mso-width-relative:page;mso-height-relative:page;" fillcolor="#FFFFFF [3201]" filled="t" stroked="t" coordsize="21600,21600" o:gfxdata="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">
+              <v:shape id="_x0000_s1026" o:spid="_x0000_s1026" o:spt="202" type="#_x0000_t202" style="position:absolute;left:0pt;margin-left:31.25pt;margin-top:4.3pt;height:16.5pt;width:58.5pt;z-index:251661312;mso-width-relative:page;mso-height-relative:page;" fillcolor="#FFFFFF [3201]" filled="t" stroked="t" coordsize="21600,21600" o:gfxdata="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">
                 <v:fill on="t" focussize="0,0"/>
                 <v:stroke weight="0.5pt" color="#000000 [3204]" joinstyle="round"/>
                 <v:imagedata o:title=""/>
@@ -1383,7 +1383,7 @@
           </mc:Choice>
           <mc:Fallback>
             <w:pict>
-              <v:shape id="_x0000_s1026" o:spid="_x0000_s1026" o:spt="202" type="#_x0000_t202" style="position:absolute;left:0pt;margin-left:32.05pt;margin-top:3pt;height:16.5pt;width:58.5pt;z-index:251665408;mso-width-relative:page;mso-height-relative:page;" fillcolor="#FFFFFF [3201]" filled="t" stroked="t" coordsize="21600,21600" o:gfxdata="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">
+              <v:shape id="_x0000_s1026" o:spid="_x0000_s1026" o:spt="202" type="#_x0000_t202" style="position:absolute;left:0pt;margin-left:32.05pt;margin-top:3pt;height:16.5pt;width:58.5pt;z-index:251665408;mso-width-relative:page;mso-height-relative:page;" fillcolor="#FFFFFF [3201]" filled="t" stroked="t" coordsize="21600,21600" o:gfxdata="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">
                 <v:fill on="t" focussize="0,0"/>
                 <v:stroke weight="0.5pt" color="#000000 [3204]" joinstyle="round"/>
                 <v:imagedata o:title=""/>
@@ -1521,7 +1521,7 @@
           </mc:Choice>
           <mc:Fallback>
             <w:pict>
-              <v:shape id="_x0000_s1026" o:spid="_x0000_s1026" o:spt="202" type="#_x0000_t202" style="position:absolute;left:0pt;margin-left:33.2pt;margin-top:2.6pt;height:16.5pt;width:58.5pt;z-index:251662336;mso-width-relative:page;mso-height-relative:page;" fillcolor="#FFFFFF [3201]" filled="t" stroked="t" coordsize="21600,21600" o:gfxdata="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">
+              <v:shape id="_x0000_s1026" o:spid="_x0000_s1026" o:spt="202" type="#_x0000_t202" style="position:absolute;left:0pt;margin-left:33.2pt;margin-top:2.6pt;height:16.5pt;width:58.5pt;z-index:251662336;mso-width-relative:page;mso-height-relative:page;" fillcolor="#FFFFFF [3201]" filled="t" stroked="t" coordsize="21600,21600" o:gfxdata="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">
                 <v:fill on="t" focussize="0,0"/>
                 <v:stroke weight="0.5pt" color="#000000 [3204]" joinstyle="round"/>
                 <v:imagedata o:title=""/>
@@ -1802,6 +1802,21 @@
           <w:lang w:val="en-US"/>
         </w:rPr>
       </w:pPr>
+      <w:r>
+        <w:rPr>
+          <w:rFonts w:hint="default"/>
+          <w:lang w:val="en-US"/>
+        </w:rPr>
+        <w:t>Used to set working directory</w:t>
+      </w:r>
+    </w:p>
+    <w:p>
+      <w:pPr>
+        <w:rPr>
+          <w:rFonts w:hint="default"/>
+          <w:lang w:val="en-US"/>
+        </w:rPr>
+      </w:pPr>
     </w:p>
     <w:p>
       <w:pPr>
@@ -1950,8 +1965,2218 @@
         </w:rPr>
         <w:t>EXPOSE 8080  --&gt; it is not to change port number it is only to provide information about port number to other team members</w:t>
       </w:r>
+    </w:p>
+    <w:p>
+      <w:pPr>
+        <w:rPr>
+          <w:rFonts w:hint="default"/>
+          <w:lang w:val="en-US"/>
+        </w:rPr>
+      </w:pPr>
+    </w:p>
+    <w:p>
+      <w:pPr>
+        <w:pBdr>
+          <w:bottom w:val="single" w:color="auto" w:sz="4" w:space="0"/>
+        </w:pBdr>
+        <w:rPr>
+          <w:rFonts w:hint="default"/>
+          <w:lang w:val="en-US"/>
+        </w:rPr>
+      </w:pPr>
+      <w:r>
+        <w:rPr>
+          <w:rFonts w:hint="default"/>
+          <w:lang w:val="en-US"/>
+        </w:rPr>
+        <w:t>USER</w:t>
+      </w:r>
+    </w:p>
+    <w:p>
+      <w:pPr>
+        <w:rPr>
+          <w:rFonts w:hint="default"/>
+          <w:lang w:val="en-US"/>
+        </w:rPr>
+      </w:pPr>
+      <w:r>
+        <w:rPr>
+          <w:rFonts w:hint="default"/>
+          <w:lang w:val="en-US"/>
+        </w:rPr>
+        <w:t>Used to set USER to run commands</w:t>
+      </w:r>
+    </w:p>
+    <w:p>
+      <w:pPr>
+        <w:rPr>
+          <w:rFonts w:hint="default"/>
+          <w:lang w:val="en-US"/>
+        </w:rPr>
+      </w:pPr>
+    </w:p>
+    <w:p>
+      <w:pPr>
+        <w:rPr>
+          <w:rFonts w:hint="default"/>
+          <w:lang w:val="en-US"/>
+        </w:rPr>
+      </w:pPr>
+      <w:r>
+        <w:rPr>
+          <w:rFonts w:hint="default"/>
+          <w:lang w:val="en-US"/>
+        </w:rPr>
+        <w:t>Prune</w:t>
+      </w:r>
+    </w:p>
+    <w:p>
+      <w:pPr>
+        <w:rPr>
+          <w:rFonts w:hint="default"/>
+          <w:lang w:val="en-US"/>
+        </w:rPr>
+      </w:pPr>
+      <w:r>
+        <w:rPr>
+          <w:rFonts w:hint="default"/>
+          <w:lang w:val="en-US"/>
+        </w:rPr>
+        <w:t>[ec2-user@ip-172-31-19-227 ~]$ docker system prune -a</w:t>
+      </w:r>
+    </w:p>
+    <w:p>
+      <w:pPr>
+        <w:rPr>
+          <w:rFonts w:hint="default"/>
+          <w:lang w:val="en-US"/>
+        </w:rPr>
+      </w:pPr>
+    </w:p>
+    <w:p>
+      <w:r>
+        <w:drawing>
+          <wp:inline distT="0" distB="0" distL="114300" distR="114300">
+            <wp:extent cx="5273675" cy="2172970"/>
+            <wp:effectExtent l="0" t="0" r="14605" b="6350"/>
+            <wp:docPr id="9" name="Picture 1"/>
+            <wp:cNvGraphicFramePr>
+              <a:graphicFrameLocks xmlns:a="http://schemas.openxmlformats.org/drawingml/2006/main" noChangeAspect="1"/>
+            </wp:cNvGraphicFramePr>
+            <a:graphic xmlns:a="http://schemas.openxmlformats.org/drawingml/2006/main">
+              <a:graphicData uri="http://schemas.openxmlformats.org/drawingml/2006/picture">
+                <pic:pic xmlns:pic="http://schemas.openxmlformats.org/drawingml/2006/picture">
+                  <pic:nvPicPr>
+                    <pic:cNvPr id="9" name="Picture 1"/>
+                    <pic:cNvPicPr>
+                      <a:picLocks noChangeAspect="1"/>
+                    </pic:cNvPicPr>
+                  </pic:nvPicPr>
+                  <pic:blipFill>
+                    <a:blip r:embed="rId4"/>
+                    <a:stretch>
+                      <a:fillRect/>
+                    </a:stretch>
+                  </pic:blipFill>
+                  <pic:spPr>
+                    <a:xfrm>
+                      <a:off x="0" y="0"/>
+                      <a:ext cx="5273675" cy="2172970"/>
+                    </a:xfrm>
+                    <a:prstGeom prst="rect">
+                      <a:avLst/>
+                    </a:prstGeom>
+                    <a:noFill/>
+                    <a:ln>
+                      <a:noFill/>
+                    </a:ln>
+                  </pic:spPr>
+                </pic:pic>
+              </a:graphicData>
+            </a:graphic>
+          </wp:inline>
+        </w:drawing>
+      </w:r>
+    </w:p>
+    <w:p/>
+    <w:p>
+      <w:pPr>
+        <w:rPr>
+          <w:rFonts w:hint="default"/>
+          <w:lang w:val="en-US"/>
+        </w:rPr>
+      </w:pPr>
+    </w:p>
+    <w:p>
+      <w:pPr>
+        <w:rPr>
+          <w:rFonts w:hint="default"/>
+          <w:lang w:val="en-US"/>
+        </w:rPr>
+      </w:pPr>
+      <w:r>
+        <w:rPr>
+          <w:rFonts w:hint="default"/>
+          <w:lang w:val="en-US"/>
+        </w:rPr>
+        <w:t>[ec2-user@ip-172-31-19-227 ~]$ vi Dockerfile</w:t>
+      </w:r>
+    </w:p>
+    <w:p>
+      <w:pPr>
+        <w:rPr>
+          <w:rFonts w:hint="default"/>
+          <w:lang w:val="en-US"/>
+        </w:rPr>
+      </w:pPr>
+      <w:r>
+        <w:rPr>
+          <w:rFonts w:hint="default"/>
+          <w:lang w:val="en-US"/>
+        </w:rPr>
+        <w:t>[ec2-user@ip-172-31-19-227 ~]$</w:t>
+      </w:r>
+    </w:p>
+    <w:p>
+      <w:pPr>
+        <w:rPr>
+          <w:rFonts w:hint="default"/>
+          <w:lang w:val="en-US"/>
+        </w:rPr>
+      </w:pPr>
+      <w:r>
+        <w:rPr>
+          <w:rFonts w:hint="default"/>
+          <w:lang w:val="en-US"/>
+        </w:rPr>
+        <w:t>[ec2-user@ip-172-31-19-227 ~]$ cat Dockerfile</w:t>
+      </w:r>
+    </w:p>
+    <w:p>
+      <w:pPr>
+        <w:rPr>
+          <w:rFonts w:hint="default"/>
+          <w:lang w:val="en-US"/>
+        </w:rPr>
+      </w:pPr>
+      <w:r>
+        <w:rPr>
+          <w:rFonts w:hint="default"/>
+          <w:lang w:val="en-US"/>
+        </w:rPr>
+        <w:t>FROM ubuntu</w:t>
+      </w:r>
+    </w:p>
+    <w:p>
+      <w:pPr>
+        <w:rPr>
+          <w:rFonts w:hint="default"/>
+          <w:lang w:val="en-US"/>
+        </w:rPr>
+      </w:pPr>
+    </w:p>
+    <w:p>
+      <w:pPr>
+        <w:rPr>
+          <w:rFonts w:hint="default"/>
+          <w:lang w:val="en-US"/>
+        </w:rPr>
+      </w:pPr>
+      <w:r>
+        <w:rPr>
+          <w:rFonts w:hint="default"/>
+          <w:lang w:val="en-US"/>
+        </w:rPr>
+        <w:t>MAINTAINER Abc abc@gmail.com</w:t>
+      </w:r>
+    </w:p>
+    <w:p>
+      <w:pPr>
+        <w:rPr>
+          <w:rFonts w:hint="default"/>
+          <w:lang w:val="en-US"/>
+        </w:rPr>
+      </w:pPr>
+    </w:p>
+    <w:p>
+      <w:pPr>
+        <w:rPr>
+          <w:rFonts w:hint="default"/>
+          <w:lang w:val="en-US"/>
+        </w:rPr>
+      </w:pPr>
+      <w:r>
+        <w:rPr>
+          <w:rFonts w:hint="default"/>
+          <w:lang w:val="en-US"/>
+        </w:rPr>
+        <w:t>RUN echo 'hello instruction 1 from run command'</w:t>
+      </w:r>
+    </w:p>
+    <w:p>
+      <w:pPr>
+        <w:rPr>
+          <w:rFonts w:hint="default"/>
+          <w:lang w:val="en-US"/>
+        </w:rPr>
+      </w:pPr>
+    </w:p>
+    <w:p>
+      <w:pPr>
+        <w:rPr>
+          <w:rFonts w:hint="default"/>
+          <w:lang w:val="en-US"/>
+        </w:rPr>
+      </w:pPr>
+      <w:r>
+        <w:rPr>
+          <w:rFonts w:hint="default"/>
+          <w:lang w:val="en-US"/>
+        </w:rPr>
+        <w:t>RUN echo 'hello instruction 2 from run'</w:t>
+      </w:r>
+    </w:p>
+    <w:p>
+      <w:pPr>
+        <w:rPr>
+          <w:rFonts w:hint="default"/>
+          <w:lang w:val="en-US"/>
+        </w:rPr>
+      </w:pPr>
+    </w:p>
+    <w:p>
+      <w:pPr>
+        <w:rPr>
+          <w:rFonts w:hint="default"/>
+          <w:lang w:val="en-US"/>
+        </w:rPr>
+      </w:pPr>
+      <w:r>
+        <w:rPr>
+          <w:rFonts w:hint="default"/>
+          <w:lang w:val="en-US"/>
+        </w:rPr>
+        <w:t>CMD echo 'hi instruction 1 from cmd1'</w:t>
+      </w:r>
+    </w:p>
+    <w:p>
+      <w:pPr>
+        <w:rPr>
+          <w:rFonts w:hint="default"/>
+          <w:lang w:val="en-US"/>
+        </w:rPr>
+      </w:pPr>
+    </w:p>
+    <w:p>
+      <w:pPr>
+        <w:rPr>
+          <w:rFonts w:hint="default"/>
+          <w:lang w:val="en-US"/>
+        </w:rPr>
+      </w:pPr>
+      <w:r>
+        <w:rPr>
+          <w:rFonts w:hint="default"/>
+          <w:lang w:val="en-US"/>
+        </w:rPr>
+        <w:t>CMD echo 'hi instruction 2 from cmd2'</w:t>
+      </w:r>
+    </w:p>
+    <w:p>
+      <w:pPr>
+        <w:rPr>
+          <w:rFonts w:hint="default"/>
+          <w:lang w:val="en-US"/>
+        </w:rPr>
+      </w:pPr>
+    </w:p>
+    <w:p>
+      <w:pPr>
+        <w:rPr>
+          <w:rFonts w:hint="default"/>
+          <w:lang w:val="en-US"/>
+        </w:rPr>
+      </w:pPr>
+    </w:p>
+    <w:p>
+      <w:r>
+        <w:drawing>
+          <wp:inline distT="0" distB="0" distL="114300" distR="114300">
+            <wp:extent cx="3733800" cy="2743200"/>
+            <wp:effectExtent l="0" t="0" r="0" b="0"/>
+            <wp:docPr id="10" name="Picture 2"/>
+            <wp:cNvGraphicFramePr>
+              <a:graphicFrameLocks xmlns:a="http://schemas.openxmlformats.org/drawingml/2006/main" noChangeAspect="1"/>
+            </wp:cNvGraphicFramePr>
+            <a:graphic xmlns:a="http://schemas.openxmlformats.org/drawingml/2006/main">
+              <a:graphicData uri="http://schemas.openxmlformats.org/drawingml/2006/picture">
+                <pic:pic xmlns:pic="http://schemas.openxmlformats.org/drawingml/2006/picture">
+                  <pic:nvPicPr>
+                    <pic:cNvPr id="10" name="Picture 2"/>
+                    <pic:cNvPicPr>
+                      <a:picLocks noChangeAspect="1"/>
+                    </pic:cNvPicPr>
+                  </pic:nvPicPr>
+                  <pic:blipFill>
+                    <a:blip r:embed="rId5"/>
+                    <a:stretch>
+                      <a:fillRect/>
+                    </a:stretch>
+                  </pic:blipFill>
+                  <pic:spPr>
+                    <a:xfrm>
+                      <a:off x="0" y="0"/>
+                      <a:ext cx="3733800" cy="2743200"/>
+                    </a:xfrm>
+                    <a:prstGeom prst="rect">
+                      <a:avLst/>
+                    </a:prstGeom>
+                    <a:noFill/>
+                    <a:ln>
+                      <a:noFill/>
+                    </a:ln>
+                  </pic:spPr>
+                </pic:pic>
+              </a:graphicData>
+            </a:graphic>
+          </wp:inline>
+        </w:drawing>
+      </w:r>
+    </w:p>
+    <w:p/>
+    <w:p>
+      <w:pPr>
+        <w:rPr>
+          <w:rFonts w:hint="default"/>
+          <w:lang w:val="en-US"/>
+        </w:rPr>
+      </w:pPr>
+      <w:r>
+        <w:rPr>
+          <w:rFonts w:hint="default"/>
+          <w:lang w:val="en-US"/>
+        </w:rPr>
+        <w:t>[ec2-user@ip-172-31-19-227 ~]$ docker build -t img-1 .</w:t>
+      </w:r>
+    </w:p>
+    <w:p>
+      <w:pPr>
+        <w:rPr>
+          <w:rFonts w:hint="default"/>
+          <w:lang w:val="en-US"/>
+        </w:rPr>
+      </w:pPr>
+      <w:r>
+        <w:rPr>
+          <w:rFonts w:hint="default"/>
+          <w:lang w:val="en-US"/>
+        </w:rPr>
+        <w:t>Create one docker image with image name img-1, . means in the current directory one Dockerfile is available</w:t>
+      </w:r>
+    </w:p>
+    <w:p>
+      <w:pPr>
+        <w:rPr>
+          <w:rFonts w:hint="default"/>
+          <w:lang w:val="en-US"/>
+        </w:rPr>
+      </w:pPr>
+      <w:r>
+        <w:rPr>
+          <w:rFonts w:hint="default"/>
+          <w:lang w:val="en-US"/>
+        </w:rPr>
+        <w:t xml:space="preserve">-t img-1 specifies the tagname (Image name is img-1), </w:t>
+      </w:r>
+    </w:p>
+    <w:p>
+      <w:pPr>
+        <w:rPr>
+          <w:rFonts w:hint="default"/>
+          <w:lang w:val="en-US"/>
+        </w:rPr>
+      </w:pPr>
+    </w:p>
+    <w:p>
+      <w:r>
+        <w:drawing>
+          <wp:inline distT="0" distB="0" distL="114300" distR="114300">
+            <wp:extent cx="5266690" cy="2506345"/>
+            <wp:effectExtent l="0" t="0" r="6350" b="8255"/>
+            <wp:docPr id="11" name="Picture 3"/>
+            <wp:cNvGraphicFramePr>
+              <a:graphicFrameLocks xmlns:a="http://schemas.openxmlformats.org/drawingml/2006/main" noChangeAspect="1"/>
+            </wp:cNvGraphicFramePr>
+            <a:graphic xmlns:a="http://schemas.openxmlformats.org/drawingml/2006/main">
+              <a:graphicData uri="http://schemas.openxmlformats.org/drawingml/2006/picture">
+                <pic:pic xmlns:pic="http://schemas.openxmlformats.org/drawingml/2006/picture">
+                  <pic:nvPicPr>
+                    <pic:cNvPr id="11" name="Picture 3"/>
+                    <pic:cNvPicPr>
+                      <a:picLocks noChangeAspect="1"/>
+                    </pic:cNvPicPr>
+                  </pic:nvPicPr>
+                  <pic:blipFill>
+                    <a:blip r:embed="rId6"/>
+                    <a:stretch>
+                      <a:fillRect/>
+                    </a:stretch>
+                  </pic:blipFill>
+                  <pic:spPr>
+                    <a:xfrm>
+                      <a:off x="0" y="0"/>
+                      <a:ext cx="5266690" cy="2506345"/>
+                    </a:xfrm>
+                    <a:prstGeom prst="rect">
+                      <a:avLst/>
+                    </a:prstGeom>
+                    <a:noFill/>
+                    <a:ln>
+                      <a:noFill/>
+                    </a:ln>
+                  </pic:spPr>
+                </pic:pic>
+              </a:graphicData>
+            </a:graphic>
+          </wp:inline>
+        </w:drawing>
+      </w:r>
+    </w:p>
+    <w:p/>
+    <w:p>
+      <w:pPr>
+        <w:rPr>
+          <w:rFonts w:hint="default"/>
+          <w:lang w:val="en-US"/>
+        </w:rPr>
+      </w:pPr>
+    </w:p>
+    <w:p>
+      <w:pPr>
+        <w:rPr>
+          <w:rFonts w:hint="default"/>
+          <w:lang w:val="en-US"/>
+        </w:rPr>
+      </w:pPr>
+      <w:r>
+        <w:rPr>
+          <w:rFonts w:hint="default"/>
+          <w:lang w:val="en-US"/>
+        </w:rPr>
+        <w:t>[ec2-user@ip-172-31-19-227 ~]$ docker images</w:t>
+      </w:r>
+    </w:p>
+    <w:p>
+      <w:pPr>
+        <w:rPr>
+          <w:rFonts w:hint="default"/>
+          <w:lang w:val="en-US"/>
+        </w:rPr>
+      </w:pPr>
+      <w:r>
+        <w:rPr>
+          <w:rFonts w:hint="default"/>
+          <w:lang w:val="en-US"/>
+        </w:rPr>
+        <w:t>REPOSITORY   TAG       IMAGE ID       CREATED              SIZE</w:t>
+      </w:r>
+    </w:p>
+    <w:p>
+      <w:pPr>
+        <w:rPr>
+          <w:rFonts w:hint="default"/>
+          <w:lang w:val="en-US"/>
+        </w:rPr>
+      </w:pPr>
+      <w:r>
+        <w:rPr>
+          <w:rFonts w:hint="default"/>
+          <w:lang w:val="en-US"/>
+        </w:rPr>
+        <w:t>img-1        latest    e4035ed9cbfa   About a minute ago   78.1MB</w:t>
+      </w:r>
+    </w:p>
+    <w:p>
+      <w:pPr>
+        <w:rPr>
+          <w:rFonts w:hint="default"/>
+          <w:lang w:val="en-US"/>
+        </w:rPr>
+      </w:pPr>
+    </w:p>
+    <w:p>
+      <w:r>
+        <w:drawing>
+          <wp:inline distT="0" distB="0" distL="114300" distR="114300">
+            <wp:extent cx="5113020" cy="876300"/>
+            <wp:effectExtent l="0" t="0" r="7620" b="7620"/>
+            <wp:docPr id="12" name="Picture 4"/>
+            <wp:cNvGraphicFramePr>
+              <a:graphicFrameLocks xmlns:a="http://schemas.openxmlformats.org/drawingml/2006/main" noChangeAspect="1"/>
+            </wp:cNvGraphicFramePr>
+            <a:graphic xmlns:a="http://schemas.openxmlformats.org/drawingml/2006/main">
+              <a:graphicData uri="http://schemas.openxmlformats.org/drawingml/2006/picture">
+                <pic:pic xmlns:pic="http://schemas.openxmlformats.org/drawingml/2006/picture">
+                  <pic:nvPicPr>
+                    <pic:cNvPr id="12" name="Picture 4"/>
+                    <pic:cNvPicPr>
+                      <a:picLocks noChangeAspect="1"/>
+                    </pic:cNvPicPr>
+                  </pic:nvPicPr>
+                  <pic:blipFill>
+                    <a:blip r:embed="rId7"/>
+                    <a:stretch>
+                      <a:fillRect/>
+                    </a:stretch>
+                  </pic:blipFill>
+                  <pic:spPr>
+                    <a:xfrm>
+                      <a:off x="0" y="0"/>
+                      <a:ext cx="5113020" cy="876300"/>
+                    </a:xfrm>
+                    <a:prstGeom prst="rect">
+                      <a:avLst/>
+                    </a:prstGeom>
+                    <a:noFill/>
+                    <a:ln>
+                      <a:noFill/>
+                    </a:ln>
+                  </pic:spPr>
+                </pic:pic>
+              </a:graphicData>
+            </a:graphic>
+          </wp:inline>
+        </w:drawing>
+      </w:r>
+    </w:p>
+    <w:p/>
+    <w:p>
+      <w:pPr>
+        <w:rPr>
+          <w:rFonts w:hint="default"/>
+          <w:lang w:val="en-US"/>
+        </w:rPr>
+      </w:pPr>
+      <w:r>
+        <w:rPr>
+          <w:rFonts w:hint="default"/>
+          <w:lang w:val="en-US"/>
+        </w:rPr>
+        <w:t>Now run that image and see</w:t>
+      </w:r>
+    </w:p>
+    <w:p>
+      <w:pPr>
+        <w:rPr>
+          <w:rFonts w:hint="default"/>
+          <w:lang w:val="en-US"/>
+        </w:rPr>
+      </w:pPr>
+    </w:p>
+    <w:p>
+      <w:pPr>
+        <w:rPr>
+          <w:rFonts w:hint="default"/>
+          <w:lang w:val="en-US"/>
+        </w:rPr>
+      </w:pPr>
+      <w:r>
+        <w:rPr>
+          <w:rFonts w:hint="default"/>
+          <w:lang w:val="en-US"/>
+        </w:rPr>
+        <w:t>[ec2-user@ip-172-31-19-227 ~]$ docker run e4035ed9cbfa</w:t>
+      </w:r>
+    </w:p>
+    <w:p>
+      <w:pPr>
+        <w:rPr>
+          <w:rFonts w:hint="default"/>
+          <w:lang w:val="en-US"/>
+        </w:rPr>
+      </w:pPr>
+      <w:r>
+        <w:rPr>
+          <w:rFonts w:hint="default"/>
+          <w:lang w:val="en-US"/>
+        </w:rPr>
+        <w:t>hi instruction 2 from cmd2</w:t>
+      </w:r>
+    </w:p>
+    <w:p>
+      <w:pPr>
+        <w:rPr>
+          <w:rFonts w:hint="default"/>
+          <w:lang w:val="en-US"/>
+        </w:rPr>
+      </w:pPr>
+    </w:p>
+    <w:p>
+      <w:pPr>
+        <w:rPr>
+          <w:rFonts w:hint="default"/>
+          <w:lang w:val="en-US"/>
+        </w:rPr>
+      </w:pPr>
+    </w:p>
+    <w:p>
+      <w:pPr>
+        <w:rPr>
+          <w:rFonts w:hint="default"/>
+          <w:lang w:val="en-US"/>
+        </w:rPr>
+      </w:pPr>
+      <w:r>
+        <w:rPr>
+          <w:rFonts w:hint="default"/>
+          <w:lang w:val="en-US"/>
+        </w:rPr>
+        <w:t>[ec2-user@ip-172-31-19-227 ~]$ cat Dockerfile</w:t>
+      </w:r>
+    </w:p>
+    <w:p>
+      <w:pPr>
+        <w:rPr>
+          <w:rFonts w:hint="default"/>
+          <w:lang w:val="en-US"/>
+        </w:rPr>
+      </w:pPr>
+      <w:r>
+        <w:rPr>
+          <w:rFonts w:hint="default"/>
+          <w:lang w:val="en-US"/>
+        </w:rPr>
+        <w:t>FROM ubuntu</w:t>
+      </w:r>
+    </w:p>
+    <w:p>
+      <w:pPr>
+        <w:rPr>
+          <w:rFonts w:hint="default"/>
+          <w:lang w:val="en-US"/>
+        </w:rPr>
+      </w:pPr>
+    </w:p>
+    <w:p>
+      <w:pPr>
+        <w:rPr>
+          <w:rFonts w:hint="default"/>
+          <w:lang w:val="en-US"/>
+        </w:rPr>
+      </w:pPr>
+      <w:r>
+        <w:rPr>
+          <w:rFonts w:hint="default"/>
+          <w:lang w:val="en-US"/>
+        </w:rPr>
+        <w:t>MAINTAINER Abc abc@gmail.com</w:t>
+      </w:r>
+    </w:p>
+    <w:p>
+      <w:pPr>
+        <w:rPr>
+          <w:rFonts w:hint="default"/>
+          <w:lang w:val="en-US"/>
+        </w:rPr>
+      </w:pPr>
+    </w:p>
+    <w:p>
+      <w:pPr>
+        <w:rPr>
+          <w:rFonts w:hint="default"/>
+          <w:lang w:val="en-US"/>
+        </w:rPr>
+      </w:pPr>
+      <w:r>
+        <w:rPr>
+          <w:rFonts w:hint="default"/>
+          <w:lang w:val="en-US"/>
+        </w:rPr>
+        <w:t>RUN echo 'hello instruction 1 from run command'</w:t>
+      </w:r>
+    </w:p>
+    <w:p>
+      <w:pPr>
+        <w:rPr>
+          <w:rFonts w:hint="default"/>
+          <w:lang w:val="en-US"/>
+        </w:rPr>
+      </w:pPr>
+    </w:p>
+    <w:p>
+      <w:pPr>
+        <w:rPr>
+          <w:rFonts w:hint="default"/>
+          <w:lang w:val="en-US"/>
+        </w:rPr>
+      </w:pPr>
+      <w:r>
+        <w:rPr>
+          <w:rFonts w:hint="default"/>
+          <w:lang w:val="en-US"/>
+        </w:rPr>
+        <w:t>RUN echo 'hello instruction 2 from run'</w:t>
+      </w:r>
+    </w:p>
+    <w:p>
+      <w:pPr>
+        <w:rPr>
+          <w:rFonts w:hint="default"/>
+          <w:lang w:val="en-US"/>
+        </w:rPr>
+      </w:pPr>
+    </w:p>
+    <w:p>
+      <w:pPr>
+        <w:rPr>
+          <w:rFonts w:hint="default"/>
+          <w:lang w:val="en-US"/>
+        </w:rPr>
+      </w:pPr>
+      <w:r>
+        <w:rPr>
+          <w:rFonts w:hint="default"/>
+          <w:lang w:val="en-US"/>
+        </w:rPr>
+        <w:t>CMD echo 'hi instruction 1 from cmd1'</w:t>
+      </w:r>
+    </w:p>
+    <w:p>
+      <w:pPr>
+        <w:rPr>
+          <w:rFonts w:hint="default"/>
+          <w:lang w:val="en-US"/>
+        </w:rPr>
+      </w:pPr>
+    </w:p>
+    <w:p>
+      <w:pPr>
+        <w:rPr>
+          <w:rFonts w:hint="default"/>
+          <w:lang w:val="en-US"/>
+        </w:rPr>
+      </w:pPr>
+      <w:r>
+        <w:rPr>
+          <w:rFonts w:hint="default"/>
+          <w:lang w:val="en-US"/>
+        </w:rPr>
+        <w:t>CMD echo 'hi instruction 2 from cmd2'</w:t>
+      </w:r>
+    </w:p>
+    <w:p>
+      <w:pPr>
+        <w:rPr>
+          <w:rFonts w:hint="default"/>
+          <w:lang w:val="en-US"/>
+        </w:rPr>
+      </w:pPr>
+    </w:p>
+    <w:p>
+      <w:pPr>
+        <w:rPr>
+          <w:rFonts w:hint="default"/>
+          <w:lang w:val="en-US"/>
+        </w:rPr>
+      </w:pPr>
+      <w:r>
+        <w:rPr>
+          <w:rFonts w:hint="default"/>
+          <w:lang w:val="en-US"/>
+        </w:rPr>
+        <w:t>It is printing the second CMD</w:t>
+      </w:r>
+    </w:p>
+    <w:p>
+      <w:pPr>
+        <w:rPr>
+          <w:rFonts w:hint="default"/>
+          <w:lang w:val="en-US"/>
+        </w:rPr>
+      </w:pPr>
+    </w:p>
+    <w:p>
+      <w:pPr>
+        <w:rPr>
+          <w:rFonts w:hint="default"/>
+          <w:lang w:val="en-US"/>
+        </w:rPr>
+      </w:pPr>
+      <w:r>
+        <w:rPr>
+          <w:rFonts w:hint="default"/>
+          <w:lang w:val="en-US"/>
+        </w:rPr>
+        <w:t>Create a Docker account</w:t>
+      </w:r>
+    </w:p>
+    <w:p>
+      <w:r>
+        <w:drawing>
+          <wp:inline distT="0" distB="0" distL="114300" distR="114300">
+            <wp:extent cx="5270500" cy="2892425"/>
+            <wp:effectExtent l="0" t="0" r="2540" b="3175"/>
+            <wp:docPr id="13" name="Picture 5"/>
+            <wp:cNvGraphicFramePr>
+              <a:graphicFrameLocks xmlns:a="http://schemas.openxmlformats.org/drawingml/2006/main" noChangeAspect="1"/>
+            </wp:cNvGraphicFramePr>
+            <a:graphic xmlns:a="http://schemas.openxmlformats.org/drawingml/2006/main">
+              <a:graphicData uri="http://schemas.openxmlformats.org/drawingml/2006/picture">
+                <pic:pic xmlns:pic="http://schemas.openxmlformats.org/drawingml/2006/picture">
+                  <pic:nvPicPr>
+                    <pic:cNvPr id="13" name="Picture 5"/>
+                    <pic:cNvPicPr>
+                      <a:picLocks noChangeAspect="1"/>
+                    </pic:cNvPicPr>
+                  </pic:nvPicPr>
+                  <pic:blipFill>
+                    <a:blip r:embed="rId8"/>
+                    <a:stretch>
+                      <a:fillRect/>
+                    </a:stretch>
+                  </pic:blipFill>
+                  <pic:spPr>
+                    <a:xfrm>
+                      <a:off x="0" y="0"/>
+                      <a:ext cx="5270500" cy="2892425"/>
+                    </a:xfrm>
+                    <a:prstGeom prst="rect">
+                      <a:avLst/>
+                    </a:prstGeom>
+                    <a:noFill/>
+                    <a:ln>
+                      <a:noFill/>
+                    </a:ln>
+                  </pic:spPr>
+                </pic:pic>
+              </a:graphicData>
+            </a:graphic>
+          </wp:inline>
+        </w:drawing>
+      </w:r>
+    </w:p>
+    <w:p/>
+    <w:p>
+      <w:pPr>
+        <w:rPr>
+          <w:rFonts w:hint="default"/>
+          <w:lang w:val="en-US"/>
+        </w:rPr>
+      </w:pPr>
+      <w:r>
+        <w:rPr>
+          <w:rFonts w:hint="default"/>
+          <w:lang w:val="en-US"/>
+        </w:rPr>
+        <w:t>docker login -u &lt;username&gt;</w:t>
+      </w:r>
+    </w:p>
+    <w:p>
+      <w:r>
+        <w:drawing>
+          <wp:inline distT="0" distB="0" distL="114300" distR="114300">
+            <wp:extent cx="5268595" cy="1671955"/>
+            <wp:effectExtent l="0" t="0" r="4445" b="4445"/>
+            <wp:docPr id="15" name="Picture 7"/>
+            <wp:cNvGraphicFramePr>
+              <a:graphicFrameLocks xmlns:a="http://schemas.openxmlformats.org/drawingml/2006/main" noChangeAspect="1"/>
+            </wp:cNvGraphicFramePr>
+            <a:graphic xmlns:a="http://schemas.openxmlformats.org/drawingml/2006/main">
+              <a:graphicData uri="http://schemas.openxmlformats.org/drawingml/2006/picture">
+                <pic:pic xmlns:pic="http://schemas.openxmlformats.org/drawingml/2006/picture">
+                  <pic:nvPicPr>
+                    <pic:cNvPr id="15" name="Picture 7"/>
+                    <pic:cNvPicPr>
+                      <a:picLocks noChangeAspect="1"/>
+                    </pic:cNvPicPr>
+                  </pic:nvPicPr>
+                  <pic:blipFill>
+                    <a:blip r:embed="rId9"/>
+                    <a:stretch>
+                      <a:fillRect/>
+                    </a:stretch>
+                  </pic:blipFill>
+                  <pic:spPr>
+                    <a:xfrm>
+                      <a:off x="0" y="0"/>
+                      <a:ext cx="5268595" cy="1671955"/>
+                    </a:xfrm>
+                    <a:prstGeom prst="rect">
+                      <a:avLst/>
+                    </a:prstGeom>
+                    <a:noFill/>
+                    <a:ln>
+                      <a:noFill/>
+                    </a:ln>
+                  </pic:spPr>
+                </pic:pic>
+              </a:graphicData>
+            </a:graphic>
+          </wp:inline>
+        </w:drawing>
+      </w:r>
+    </w:p>
+    <w:p/>
+    <w:p>
+      <w:pPr>
+        <w:rPr>
+          <w:rFonts w:hint="default"/>
+          <w:lang w:val="en-US"/>
+        </w:rPr>
+      </w:pPr>
+      <w:r>
+        <w:rPr>
+          <w:rFonts w:hint="default"/>
+          <w:lang w:val="en-US"/>
+        </w:rPr>
+        <w:t>docker tag img-1 &lt;username&gt;/img-1:v1</w:t>
+      </w:r>
+    </w:p>
+    <w:p>
+      <w:pPr>
+        <w:rPr>
+          <w:rFonts w:hint="default"/>
+          <w:lang w:val="en-US"/>
+        </w:rPr>
+      </w:pPr>
+      <w:r>
+        <w:rPr>
+          <w:rFonts w:hint="default"/>
+          <w:lang w:val="en-US"/>
+        </w:rPr>
+        <w:t>[ec2-user@ip-172-31-19-227 ~]$ docker tag img-1 saidocker567/img-1:v1</w:t>
+      </w:r>
+    </w:p>
+    <w:p>
+      <w:pPr>
+        <w:rPr>
+          <w:rFonts w:hint="default"/>
+          <w:lang w:val="en-US"/>
+        </w:rPr>
+      </w:pPr>
+    </w:p>
+    <w:p>
+      <w:pPr>
+        <w:rPr>
+          <w:rFonts w:hint="default"/>
+          <w:lang w:val="en-US"/>
+        </w:rPr>
+      </w:pPr>
+      <w:r>
+        <w:rPr>
+          <w:rFonts w:hint="default"/>
+          <w:lang w:val="en-US"/>
+        </w:rPr>
+        <w:t>[ec2-user@ip-172-31-19-227 ~]$ docker tag img-1 saidocker567/img-1:latest</w:t>
+      </w:r>
+    </w:p>
+    <w:p>
+      <w:pPr>
+        <w:rPr>
+          <w:rFonts w:hint="default"/>
+          <w:lang w:val="en-US"/>
+        </w:rPr>
+      </w:pPr>
+    </w:p>
+    <w:p>
+      <w:pPr>
+        <w:rPr>
+          <w:rFonts w:hint="default"/>
+          <w:lang w:val="en-US"/>
+        </w:rPr>
+      </w:pPr>
+      <w:r>
+        <w:rPr>
+          <w:rFonts w:hint="default"/>
+          <w:lang w:val="en-US"/>
+        </w:rPr>
+        <w:t>[ec2-user@ip-172-31-19-227 ~]$ docker push saidocker567/img-1</w:t>
+      </w:r>
+    </w:p>
+    <w:p>
+      <w:pPr>
+        <w:rPr>
+          <w:rFonts w:hint="default"/>
+          <w:lang w:val="en-US"/>
+        </w:rPr>
+      </w:pPr>
+    </w:p>
+    <w:p>
+      <w:r>
+        <w:drawing>
+          <wp:inline distT="0" distB="0" distL="114300" distR="114300">
+            <wp:extent cx="5268595" cy="2581275"/>
+            <wp:effectExtent l="0" t="0" r="4445" b="9525"/>
+            <wp:docPr id="16" name="Picture 8"/>
+            <wp:cNvGraphicFramePr>
+              <a:graphicFrameLocks xmlns:a="http://schemas.openxmlformats.org/drawingml/2006/main" noChangeAspect="1"/>
+            </wp:cNvGraphicFramePr>
+            <a:graphic xmlns:a="http://schemas.openxmlformats.org/drawingml/2006/main">
+              <a:graphicData uri="http://schemas.openxmlformats.org/drawingml/2006/picture">
+                <pic:pic xmlns:pic="http://schemas.openxmlformats.org/drawingml/2006/picture">
+                  <pic:nvPicPr>
+                    <pic:cNvPr id="16" name="Picture 8"/>
+                    <pic:cNvPicPr>
+                      <a:picLocks noChangeAspect="1"/>
+                    </pic:cNvPicPr>
+                  </pic:nvPicPr>
+                  <pic:blipFill>
+                    <a:blip r:embed="rId10"/>
+                    <a:stretch>
+                      <a:fillRect/>
+                    </a:stretch>
+                  </pic:blipFill>
+                  <pic:spPr>
+                    <a:xfrm>
+                      <a:off x="0" y="0"/>
+                      <a:ext cx="5268595" cy="2581275"/>
+                    </a:xfrm>
+                    <a:prstGeom prst="rect">
+                      <a:avLst/>
+                    </a:prstGeom>
+                    <a:noFill/>
+                    <a:ln>
+                      <a:noFill/>
+                    </a:ln>
+                  </pic:spPr>
+                </pic:pic>
+              </a:graphicData>
+            </a:graphic>
+          </wp:inline>
+        </w:drawing>
+      </w:r>
+    </w:p>
+    <w:p>
+      <w:r>
+        <w:drawing>
+          <wp:inline distT="0" distB="0" distL="114300" distR="114300">
+            <wp:extent cx="3794760" cy="3063240"/>
+            <wp:effectExtent l="0" t="0" r="0" b="0"/>
+            <wp:docPr id="17" name="Picture 9"/>
+            <wp:cNvGraphicFramePr>
+              <a:graphicFrameLocks xmlns:a="http://schemas.openxmlformats.org/drawingml/2006/main" noChangeAspect="1"/>
+            </wp:cNvGraphicFramePr>
+            <a:graphic xmlns:a="http://schemas.openxmlformats.org/drawingml/2006/main">
+              <a:graphicData uri="http://schemas.openxmlformats.org/drawingml/2006/picture">
+                <pic:pic xmlns:pic="http://schemas.openxmlformats.org/drawingml/2006/picture">
+                  <pic:nvPicPr>
+                    <pic:cNvPr id="17" name="Picture 9"/>
+                    <pic:cNvPicPr>
+                      <a:picLocks noChangeAspect="1"/>
+                    </pic:cNvPicPr>
+                  </pic:nvPicPr>
+                  <pic:blipFill>
+                    <a:blip r:embed="rId11"/>
+                    <a:stretch>
+                      <a:fillRect/>
+                    </a:stretch>
+                  </pic:blipFill>
+                  <pic:spPr>
+                    <a:xfrm>
+                      <a:off x="0" y="0"/>
+                      <a:ext cx="3794760" cy="3063240"/>
+                    </a:xfrm>
+                    <a:prstGeom prst="rect">
+                      <a:avLst/>
+                    </a:prstGeom>
+                    <a:noFill/>
+                    <a:ln>
+                      <a:noFill/>
+                    </a:ln>
+                  </pic:spPr>
+                </pic:pic>
+              </a:graphicData>
+            </a:graphic>
+          </wp:inline>
+        </w:drawing>
+      </w:r>
+    </w:p>
+    <w:p>
+      <w:pPr>
+        <w:rPr>
+          <w:rFonts w:hint="default"/>
+          <w:lang w:val="en-US"/>
+        </w:rPr>
+      </w:pPr>
+      <w:r>
+        <w:rPr>
+          <w:rFonts w:hint="default"/>
+          <w:lang w:val="en-US"/>
+        </w:rPr>
+        <w:t>We can see the pushed image in Docker hub</w:t>
+      </w:r>
+    </w:p>
+    <w:p>
+      <w:pPr>
+        <w:rPr>
+          <w:rFonts w:hint="default"/>
+          <w:lang w:val="en-US"/>
+        </w:rPr>
+      </w:pPr>
+    </w:p>
+    <w:p>
+      <w:pPr>
+        <w:rPr>
+          <w:rFonts w:hint="default"/>
+          <w:lang w:val="en-US"/>
+        </w:rPr>
+      </w:pPr>
+      <w:r>
+        <w:rPr>
+          <w:rFonts w:hint="default"/>
+          <w:lang w:val="en-US"/>
+        </w:rPr>
+        <w:t>Push Docker image into Docker hub account:</w:t>
+      </w:r>
+    </w:p>
+    <w:p>
+      <w:pPr>
+        <w:rPr>
+          <w:rFonts w:hint="default"/>
+          <w:lang w:val="en-US"/>
+        </w:rPr>
+      </w:pPr>
+      <w:r>
+        <w:rPr>
+          <w:rFonts w:hint="default"/>
+          <w:lang w:val="en-US"/>
+        </w:rPr>
+        <w:t># Create an account in Docker Hub and make sure to note username and password</w:t>
+      </w:r>
+    </w:p>
+    <w:p>
+      <w:pPr>
+        <w:rPr>
+          <w:rFonts w:hint="default"/>
+          <w:lang w:val="en-US"/>
+        </w:rPr>
+      </w:pPr>
+      <w:r>
+        <w:rPr>
+          <w:rFonts w:hint="default"/>
+          <w:lang w:val="en-US"/>
+        </w:rPr>
+        <w:t>--&gt; Login into Docker hub account</w:t>
+      </w:r>
+    </w:p>
+    <w:p>
+      <w:pPr>
+        <w:rPr>
+          <w:rFonts w:hint="default"/>
+          <w:lang w:val="en-US"/>
+        </w:rPr>
+      </w:pPr>
+      <w:r>
+        <w:rPr>
+          <w:rFonts w:hint="default"/>
+          <w:lang w:val="en-US"/>
+        </w:rPr>
+        <w:t>docker login</w:t>
+      </w:r>
+    </w:p>
+    <w:p>
+      <w:pPr>
+        <w:rPr>
+          <w:rFonts w:hint="default"/>
+          <w:lang w:val="en-US"/>
+        </w:rPr>
+      </w:pPr>
+      <w:r>
+        <w:rPr>
+          <w:rFonts w:hint="default"/>
+          <w:lang w:val="en-US"/>
+        </w:rPr>
+        <w:t>It will ask username and password please do specify</w:t>
+      </w:r>
+    </w:p>
+    <w:p>
+      <w:pPr>
+        <w:rPr>
+          <w:rFonts w:hint="default"/>
+          <w:lang w:val="en-US"/>
+        </w:rPr>
+      </w:pPr>
+      <w:r>
+        <w:rPr>
+          <w:rFonts w:hint="default"/>
+          <w:lang w:val="en-US"/>
+        </w:rPr>
+        <w:t>--&gt; tag the docker image</w:t>
+      </w:r>
+    </w:p>
+    <w:p>
+      <w:pPr>
+        <w:rPr>
+          <w:rFonts w:hint="default"/>
+          <w:lang w:val="en-US"/>
+        </w:rPr>
+      </w:pPr>
+      <w:r>
+        <w:rPr>
+          <w:rFonts w:hint="default"/>
+          <w:lang w:val="en-US"/>
+        </w:rPr>
+        <w:t>docker tag &lt;image-name&gt;&lt;tag-name&gt;</w:t>
+      </w:r>
+    </w:p>
+    <w:p>
+      <w:pPr>
+        <w:rPr>
+          <w:rFonts w:hint="default"/>
+          <w:lang w:val="en-US"/>
+        </w:rPr>
+      </w:pPr>
+      <w:r>
+        <w:rPr>
+          <w:rFonts w:hint="default"/>
+          <w:lang w:val="en-US"/>
+        </w:rPr>
+        <w:t>docker tag img-1 &lt;username&gt;/&lt;image-name&gt;</w:t>
+      </w:r>
+    </w:p>
+    <w:p>
+      <w:pPr>
+        <w:rPr>
+          <w:rFonts w:hint="default"/>
+          <w:lang w:val="en-US"/>
+        </w:rPr>
+      </w:pPr>
+    </w:p>
+    <w:p>
+      <w:pPr>
+        <w:rPr>
+          <w:rFonts w:hint="default"/>
+          <w:lang w:val="en-US"/>
+        </w:rPr>
+      </w:pPr>
+      <w:r>
+        <w:rPr>
+          <w:rFonts w:hint="default"/>
+          <w:lang w:val="en-US"/>
+        </w:rPr>
+        <w:t>--&gt; Finally push the Docker image to Docker hub</w:t>
+      </w:r>
+    </w:p>
+    <w:p>
+      <w:pPr>
+        <w:rPr>
+          <w:rFonts w:hint="default"/>
+          <w:lang w:val="en-US"/>
+        </w:rPr>
+      </w:pPr>
+      <w:r>
+        <w:rPr>
+          <w:rFonts w:hint="default"/>
+          <w:lang w:val="en-US"/>
+        </w:rPr>
+        <w:t>docker push &lt;tag-name&gt;</w:t>
+      </w:r>
+    </w:p>
+    <w:p>
+      <w:pPr>
+        <w:rPr>
+          <w:rFonts w:hint="default"/>
+          <w:lang w:val="en-US"/>
+        </w:rPr>
+      </w:pPr>
+    </w:p>
+    <w:p>
+      <w:pPr>
+        <w:pBdr>
+          <w:bottom w:val="double" w:color="auto" w:sz="4" w:space="0"/>
+        </w:pBdr>
+        <w:rPr>
+          <w:rFonts w:hint="default"/>
+          <w:lang w:val="en-US"/>
+        </w:rPr>
+      </w:pPr>
+      <w:r>
+        <w:rPr>
+          <w:rFonts w:hint="default"/>
+          <w:lang w:val="en-US"/>
+        </w:rPr>
+        <w:t>Dockerizing Java Web App</w:t>
+      </w:r>
+    </w:p>
+    <w:p>
+      <w:pPr>
+        <w:rPr>
+          <w:rFonts w:hint="default"/>
+          <w:lang w:val="en-US"/>
+        </w:rPr>
+      </w:pPr>
+    </w:p>
+    <w:p>
+      <w:pPr>
+        <w:rPr>
+          <w:rFonts w:hint="default"/>
+          <w:lang w:val="en-US"/>
+        </w:rPr>
+      </w:pPr>
+      <w:r>
+        <w:rPr>
+          <w:rFonts w:hint="default"/>
+          <w:lang w:val="en-US"/>
+        </w:rPr>
+        <w:t>Search for tomcat image</w:t>
+      </w:r>
+    </w:p>
+    <w:p>
+      <w:r>
+        <w:drawing>
+          <wp:inline distT="0" distB="0" distL="114300" distR="114300">
+            <wp:extent cx="5272405" cy="1952625"/>
+            <wp:effectExtent l="0" t="0" r="635" b="13335"/>
+            <wp:docPr id="18" name="Picture 10"/>
+            <wp:cNvGraphicFramePr>
+              <a:graphicFrameLocks xmlns:a="http://schemas.openxmlformats.org/drawingml/2006/main" noChangeAspect="1"/>
+            </wp:cNvGraphicFramePr>
+            <a:graphic xmlns:a="http://schemas.openxmlformats.org/drawingml/2006/main">
+              <a:graphicData uri="http://schemas.openxmlformats.org/drawingml/2006/picture">
+                <pic:pic xmlns:pic="http://schemas.openxmlformats.org/drawingml/2006/picture">
+                  <pic:nvPicPr>
+                    <pic:cNvPr id="18" name="Picture 10"/>
+                    <pic:cNvPicPr>
+                      <a:picLocks noChangeAspect="1"/>
+                    </pic:cNvPicPr>
+                  </pic:nvPicPr>
+                  <pic:blipFill>
+                    <a:blip r:embed="rId12"/>
+                    <a:stretch>
+                      <a:fillRect/>
+                    </a:stretch>
+                  </pic:blipFill>
+                  <pic:spPr>
+                    <a:xfrm>
+                      <a:off x="0" y="0"/>
+                      <a:ext cx="5272405" cy="1952625"/>
+                    </a:xfrm>
+                    <a:prstGeom prst="rect">
+                      <a:avLst/>
+                    </a:prstGeom>
+                    <a:noFill/>
+                    <a:ln>
+                      <a:noFill/>
+                    </a:ln>
+                  </pic:spPr>
+                </pic:pic>
+              </a:graphicData>
+            </a:graphic>
+          </wp:inline>
+        </w:drawing>
+      </w:r>
+    </w:p>
+    <w:p/>
+    <w:p>
+      <w:r>
+        <w:drawing>
+          <wp:inline distT="0" distB="0" distL="114300" distR="114300">
+            <wp:extent cx="5274310" cy="3251835"/>
+            <wp:effectExtent l="0" t="0" r="13970" b="9525"/>
+            <wp:docPr id="19" name="Picture 11"/>
+            <wp:cNvGraphicFramePr>
+              <a:graphicFrameLocks xmlns:a="http://schemas.openxmlformats.org/drawingml/2006/main" noChangeAspect="1"/>
+            </wp:cNvGraphicFramePr>
+            <a:graphic xmlns:a="http://schemas.openxmlformats.org/drawingml/2006/main">
+              <a:graphicData uri="http://schemas.openxmlformats.org/drawingml/2006/picture">
+                <pic:pic xmlns:pic="http://schemas.openxmlformats.org/drawingml/2006/picture">
+                  <pic:nvPicPr>
+                    <pic:cNvPr id="19" name="Picture 11"/>
+                    <pic:cNvPicPr>
+                      <a:picLocks noChangeAspect="1"/>
+                    </pic:cNvPicPr>
+                  </pic:nvPicPr>
+                  <pic:blipFill>
+                    <a:blip r:embed="rId13"/>
+                    <a:stretch>
+                      <a:fillRect/>
+                    </a:stretch>
+                  </pic:blipFill>
+                  <pic:spPr>
+                    <a:xfrm>
+                      <a:off x="0" y="0"/>
+                      <a:ext cx="5274310" cy="3251835"/>
+                    </a:xfrm>
+                    <a:prstGeom prst="rect">
+                      <a:avLst/>
+                    </a:prstGeom>
+                    <a:noFill/>
+                    <a:ln>
+                      <a:noFill/>
+                    </a:ln>
+                  </pic:spPr>
+                </pic:pic>
+              </a:graphicData>
+            </a:graphic>
+          </wp:inline>
+        </w:drawing>
+      </w:r>
+    </w:p>
+    <w:p/>
+    <w:p>
+      <w:pPr>
+        <w:rPr>
+          <w:rFonts w:hint="default"/>
+          <w:lang w:val="en-US"/>
+        </w:rPr>
+      </w:pPr>
+      <w:r>
+        <w:rPr>
+          <w:rFonts w:hint="default"/>
+          <w:lang w:val="en-US"/>
+        </w:rPr>
+        <w:t>Maven will install Java as well</w:t>
+      </w:r>
+    </w:p>
+    <w:p>
+      <w:pPr>
+        <w:rPr>
+          <w:rFonts w:hint="default"/>
+          <w:lang w:val="en-US"/>
+        </w:rPr>
+      </w:pPr>
+    </w:p>
+    <w:p>
+      <w:pPr>
+        <w:rPr>
+          <w:rFonts w:hint="default"/>
+          <w:lang w:val="en-US"/>
+        </w:rPr>
+      </w:pPr>
+      <w:r>
+        <w:rPr>
+          <w:rFonts w:hint="default"/>
+          <w:lang w:val="en-US"/>
+        </w:rPr>
+        <w:t>[ec2-user@ip-172-31-19-227 ~]$ sudo yum install maven</w:t>
+      </w:r>
+    </w:p>
+    <w:p>
+      <w:pPr>
+        <w:rPr>
+          <w:rFonts w:hint="default"/>
+          <w:lang w:val="en-US"/>
+        </w:rPr>
+      </w:pPr>
+    </w:p>
+    <w:p>
+      <w:pPr>
+        <w:rPr>
+          <w:rFonts w:hint="default"/>
+          <w:lang w:val="en-US"/>
+        </w:rPr>
+      </w:pPr>
+    </w:p>
+    <w:p>
+      <w:pPr>
+        <w:rPr>
+          <w:rFonts w:hint="default"/>
+          <w:lang w:val="en-US"/>
+        </w:rPr>
+      </w:pPr>
+      <w:r>
+        <w:rPr>
+          <w:rFonts w:hint="default"/>
+          <w:lang w:val="en-US"/>
+        </w:rPr>
+        <w:t>mvn archetype:generate -DgroupId=com.example \</w:t>
+      </w:r>
+    </w:p>
+    <w:p>
+      <w:pPr>
+        <w:rPr>
+          <w:rFonts w:hint="default"/>
+          <w:lang w:val="en-US"/>
+        </w:rPr>
+      </w:pPr>
+      <w:r>
+        <w:rPr>
+          <w:rFonts w:hint="default"/>
+          <w:lang w:val="en-US"/>
+        </w:rPr>
+        <w:t xml:space="preserve">  -DartifactId=my-webapp \</w:t>
+      </w:r>
+    </w:p>
+    <w:p>
+      <w:pPr>
+        <w:rPr>
+          <w:rFonts w:hint="default"/>
+          <w:lang w:val="en-US"/>
+        </w:rPr>
+      </w:pPr>
+      <w:r>
+        <w:rPr>
+          <w:rFonts w:hint="default"/>
+          <w:lang w:val="en-US"/>
+        </w:rPr>
+        <w:t xml:space="preserve">  -DarchetypeArtifactId=maven-archetype-webapp \</w:t>
+      </w:r>
+    </w:p>
+    <w:p>
+      <w:pPr>
+        <w:rPr>
+          <w:rFonts w:hint="default"/>
+          <w:lang w:val="en-US"/>
+        </w:rPr>
+      </w:pPr>
+      <w:r>
+        <w:rPr>
+          <w:rFonts w:hint="default"/>
+          <w:lang w:val="en-US"/>
+        </w:rPr>
+        <w:t xml:space="preserve">  -DarchetypeVersion=1.4 \</w:t>
+      </w:r>
+    </w:p>
+    <w:p>
+      <w:pPr>
+        <w:rPr>
+          <w:rFonts w:hint="default"/>
+          <w:lang w:val="en-US"/>
+        </w:rPr>
+      </w:pPr>
+      <w:r>
+        <w:rPr>
+          <w:rFonts w:hint="default"/>
+          <w:lang w:val="en-US"/>
+        </w:rPr>
+        <w:t xml:space="preserve">  -DinteractiveMode=false</w:t>
+      </w:r>
+    </w:p>
+    <w:p>
+      <w:pPr>
+        <w:rPr>
+          <w:rFonts w:hint="default"/>
+          <w:lang w:val="en-US"/>
+        </w:rPr>
+      </w:pPr>
+    </w:p>
+    <w:p>
+      <w:r>
+        <w:drawing>
+          <wp:inline distT="0" distB="0" distL="114300" distR="114300">
+            <wp:extent cx="5267960" cy="1251585"/>
+            <wp:effectExtent l="0" t="0" r="5080" b="13335"/>
+            <wp:docPr id="20" name="Picture 12"/>
+            <wp:cNvGraphicFramePr>
+              <a:graphicFrameLocks xmlns:a="http://schemas.openxmlformats.org/drawingml/2006/main" noChangeAspect="1"/>
+            </wp:cNvGraphicFramePr>
+            <a:graphic xmlns:a="http://schemas.openxmlformats.org/drawingml/2006/main">
+              <a:graphicData uri="http://schemas.openxmlformats.org/drawingml/2006/picture">
+                <pic:pic xmlns:pic="http://schemas.openxmlformats.org/drawingml/2006/picture">
+                  <pic:nvPicPr>
+                    <pic:cNvPr id="20" name="Picture 12"/>
+                    <pic:cNvPicPr>
+                      <a:picLocks noChangeAspect="1"/>
+                    </pic:cNvPicPr>
+                  </pic:nvPicPr>
+                  <pic:blipFill>
+                    <a:blip r:embed="rId14"/>
+                    <a:stretch>
+                      <a:fillRect/>
+                    </a:stretch>
+                  </pic:blipFill>
+                  <pic:spPr>
+                    <a:xfrm>
+                      <a:off x="0" y="0"/>
+                      <a:ext cx="5267960" cy="1251585"/>
+                    </a:xfrm>
+                    <a:prstGeom prst="rect">
+                      <a:avLst/>
+                    </a:prstGeom>
+                    <a:noFill/>
+                    <a:ln>
+                      <a:noFill/>
+                    </a:ln>
+                  </pic:spPr>
+                </pic:pic>
+              </a:graphicData>
+            </a:graphic>
+          </wp:inline>
+        </w:drawing>
+      </w:r>
+    </w:p>
+    <w:p>
+      <w:pPr>
+        <w:rPr>
+          <w:rFonts w:hint="default"/>
+        </w:rPr>
+      </w:pPr>
+    </w:p>
+    <w:p>
+      <w:pPr>
+        <w:rPr>
+          <w:rFonts w:hint="default"/>
+        </w:rPr>
+      </w:pPr>
+      <w:r>
+        <w:rPr>
+          <w:rFonts w:hint="default"/>
+        </w:rPr>
+        <w:t>[ec2-user@ip-172-31-19-227 my-webapp]$ mvn clean package</w:t>
+      </w:r>
+    </w:p>
+    <w:p/>
+    <w:p>
+      <w:r>
+        <w:drawing>
+          <wp:inline distT="0" distB="0" distL="114300" distR="114300">
+            <wp:extent cx="4465320" cy="2034540"/>
+            <wp:effectExtent l="0" t="0" r="0" b="7620"/>
+            <wp:docPr id="21" name="Picture 13"/>
+            <wp:cNvGraphicFramePr>
+              <a:graphicFrameLocks xmlns:a="http://schemas.openxmlformats.org/drawingml/2006/main" noChangeAspect="1"/>
+            </wp:cNvGraphicFramePr>
+            <a:graphic xmlns:a="http://schemas.openxmlformats.org/drawingml/2006/main">
+              <a:graphicData uri="http://schemas.openxmlformats.org/drawingml/2006/picture">
+                <pic:pic xmlns:pic="http://schemas.openxmlformats.org/drawingml/2006/picture">
+                  <pic:nvPicPr>
+                    <pic:cNvPr id="21" name="Picture 13"/>
+                    <pic:cNvPicPr>
+                      <a:picLocks noChangeAspect="1"/>
+                    </pic:cNvPicPr>
+                  </pic:nvPicPr>
+                  <pic:blipFill>
+                    <a:blip r:embed="rId15"/>
+                    <a:stretch>
+                      <a:fillRect/>
+                    </a:stretch>
+                  </pic:blipFill>
+                  <pic:spPr>
+                    <a:xfrm>
+                      <a:off x="0" y="0"/>
+                      <a:ext cx="4465320" cy="2034540"/>
+                    </a:xfrm>
+                    <a:prstGeom prst="rect">
+                      <a:avLst/>
+                    </a:prstGeom>
+                    <a:noFill/>
+                    <a:ln>
+                      <a:noFill/>
+                    </a:ln>
+                  </pic:spPr>
+                </pic:pic>
+              </a:graphicData>
+            </a:graphic>
+          </wp:inline>
+        </w:drawing>
+      </w:r>
+    </w:p>
+    <w:p/>
+    <w:p>
+      <w:pPr>
+        <w:rPr>
+          <w:rFonts w:hint="default"/>
+          <w:lang w:val="en-US"/>
+        </w:rPr>
+      </w:pPr>
+      <w:r>
+        <w:rPr>
+          <w:rFonts w:hint="default"/>
+          <w:lang w:val="en-US"/>
+        </w:rPr>
+        <w:t>[ec2-user@ip-172-31-19-227 my-webapp]$ vi Dockerfile</w:t>
+      </w:r>
+    </w:p>
+    <w:p>
+      <w:pPr>
+        <w:rPr>
+          <w:rFonts w:hint="default"/>
+          <w:lang w:val="en-US"/>
+        </w:rPr>
+      </w:pPr>
+      <w:r>
+        <w:rPr>
+          <w:rFonts w:hint="default"/>
+          <w:lang w:val="en-US"/>
+        </w:rPr>
+        <w:t>FROM openjdk:17</w:t>
+      </w:r>
+    </w:p>
+    <w:p>
+      <w:pPr>
+        <w:rPr>
+          <w:rFonts w:hint="default"/>
+          <w:lang w:val="en-US"/>
+        </w:rPr>
+      </w:pPr>
+    </w:p>
+    <w:p>
+      <w:pPr>
+        <w:rPr>
+          <w:rFonts w:hint="default"/>
+          <w:lang w:val="en-US"/>
+        </w:rPr>
+      </w:pPr>
+      <w:r>
+        <w:rPr>
+          <w:rFonts w:hint="default"/>
+          <w:lang w:val="en-US"/>
+        </w:rPr>
+        <w:t>MAINTAINER Abc abc@gmail.com</w:t>
+      </w:r>
+    </w:p>
+    <w:p>
+      <w:pPr>
+        <w:rPr>
+          <w:rFonts w:hint="default"/>
+          <w:lang w:val="en-US"/>
+        </w:rPr>
+      </w:pPr>
+    </w:p>
+    <w:p>
+      <w:pPr>
+        <w:rPr>
+          <w:rFonts w:hint="default"/>
+          <w:lang w:val="en-US"/>
+        </w:rPr>
+      </w:pPr>
+      <w:r>
+        <w:rPr>
+          <w:rFonts w:hint="default"/>
+          <w:lang w:val="en-US"/>
+        </w:rPr>
+        <w:t>COPY target/my-webapp.war  /usr/app/my-webapp.war</w:t>
+      </w:r>
+    </w:p>
+    <w:p>
+      <w:pPr>
+        <w:rPr>
+          <w:rFonts w:hint="default"/>
+          <w:lang w:val="en-US"/>
+        </w:rPr>
+      </w:pPr>
+    </w:p>
+    <w:p>
+      <w:pPr>
+        <w:rPr>
+          <w:rFonts w:hint="default"/>
+          <w:lang w:val="en-US"/>
+        </w:rPr>
+      </w:pPr>
+      <w:r>
+        <w:rPr>
+          <w:rFonts w:hint="default"/>
+          <w:lang w:val="en-US"/>
+        </w:rPr>
+        <w:t>WORKDIR /usr/app/</w:t>
+      </w:r>
+    </w:p>
+    <w:p>
+      <w:pPr>
+        <w:rPr>
+          <w:rFonts w:hint="default"/>
+          <w:lang w:val="en-US"/>
+        </w:rPr>
+      </w:pPr>
+    </w:p>
+    <w:p>
+      <w:pPr>
+        <w:rPr>
+          <w:rFonts w:hint="default"/>
+          <w:lang w:val="en-US"/>
+        </w:rPr>
+      </w:pPr>
+      <w:r>
+        <w:rPr>
+          <w:rFonts w:hint="default"/>
+          <w:lang w:val="en-US"/>
+        </w:rPr>
+        <w:t>EXPOSE 8080</w:t>
+      </w:r>
+    </w:p>
+    <w:p>
+      <w:pPr>
+        <w:rPr>
+          <w:rFonts w:hint="default"/>
+          <w:lang w:val="en-US"/>
+        </w:rPr>
+      </w:pPr>
+    </w:p>
+    <w:p>
+      <w:pPr>
+        <w:rPr>
+          <w:rFonts w:hint="default"/>
+          <w:lang w:val="en-US"/>
+        </w:rPr>
+      </w:pPr>
+      <w:r>
+        <w:rPr>
+          <w:rFonts w:hint="default"/>
+          <w:lang w:val="en-US"/>
+        </w:rPr>
+        <w:t>ENTRYPOINT ["java" , "-jar" , ""]</w:t>
+      </w:r>
+    </w:p>
+    <w:p>
+      <w:pPr>
+        <w:rPr>
+          <w:rFonts w:hint="default"/>
+          <w:lang w:val="en-US"/>
+        </w:rPr>
+      </w:pPr>
+    </w:p>
+    <w:p>
+      <w:pPr>
+        <w:rPr>
+          <w:rFonts w:hint="default"/>
+          <w:lang w:val="en-US"/>
+        </w:rPr>
+      </w:pPr>
+    </w:p>
+    <w:p>
+      <w:r>
+        <w:drawing>
+          <wp:inline distT="0" distB="0" distL="114300" distR="114300">
+            <wp:extent cx="4191000" cy="2385060"/>
+            <wp:effectExtent l="0" t="0" r="0" b="7620"/>
+            <wp:docPr id="22" name="Picture 14"/>
+            <wp:cNvGraphicFramePr>
+              <a:graphicFrameLocks xmlns:a="http://schemas.openxmlformats.org/drawingml/2006/main" noChangeAspect="1"/>
+            </wp:cNvGraphicFramePr>
+            <a:graphic xmlns:a="http://schemas.openxmlformats.org/drawingml/2006/main">
+              <a:graphicData uri="http://schemas.openxmlformats.org/drawingml/2006/picture">
+                <pic:pic xmlns:pic="http://schemas.openxmlformats.org/drawingml/2006/picture">
+                  <pic:nvPicPr>
+                    <pic:cNvPr id="22" name="Picture 14"/>
+                    <pic:cNvPicPr>
+                      <a:picLocks noChangeAspect="1"/>
+                    </pic:cNvPicPr>
+                  </pic:nvPicPr>
+                  <pic:blipFill>
+                    <a:blip r:embed="rId16"/>
+                    <a:stretch>
+                      <a:fillRect/>
+                    </a:stretch>
+                  </pic:blipFill>
+                  <pic:spPr>
+                    <a:xfrm>
+                      <a:off x="0" y="0"/>
+                      <a:ext cx="4191000" cy="2385060"/>
+                    </a:xfrm>
+                    <a:prstGeom prst="rect">
+                      <a:avLst/>
+                    </a:prstGeom>
+                    <a:noFill/>
+                    <a:ln>
+                      <a:noFill/>
+                    </a:ln>
+                  </pic:spPr>
+                </pic:pic>
+              </a:graphicData>
+            </a:graphic>
+          </wp:inline>
+        </w:drawing>
+      </w:r>
+    </w:p>
+    <w:p/>
+    <w:p/>
+    <w:p>
+      <w:pPr>
+        <w:rPr>
+          <w:rFonts w:hint="default"/>
+        </w:rPr>
+      </w:pPr>
+      <w:r>
+        <w:rPr>
+          <w:rFonts w:hint="default"/>
+        </w:rPr>
+        <w:t>[ec2-user@ip-172-31-19-227 my-webapp]$ docker build -t webapp .</w:t>
+      </w:r>
+    </w:p>
+    <w:p/>
+    <w:p>
+      <w:r>
+        <w:drawing>
+          <wp:inline distT="0" distB="0" distL="114300" distR="114300">
+            <wp:extent cx="5269230" cy="2612390"/>
+            <wp:effectExtent l="0" t="0" r="3810" b="8890"/>
+            <wp:docPr id="23" name="Picture 15"/>
+            <wp:cNvGraphicFramePr>
+              <a:graphicFrameLocks xmlns:a="http://schemas.openxmlformats.org/drawingml/2006/main" noChangeAspect="1"/>
+            </wp:cNvGraphicFramePr>
+            <a:graphic xmlns:a="http://schemas.openxmlformats.org/drawingml/2006/main">
+              <a:graphicData uri="http://schemas.openxmlformats.org/drawingml/2006/picture">
+                <pic:pic xmlns:pic="http://schemas.openxmlformats.org/drawingml/2006/picture">
+                  <pic:nvPicPr>
+                    <pic:cNvPr id="23" name="Picture 15"/>
+                    <pic:cNvPicPr>
+                      <a:picLocks noChangeAspect="1"/>
+                    </pic:cNvPicPr>
+                  </pic:nvPicPr>
+                  <pic:blipFill>
+                    <a:blip r:embed="rId17"/>
+                    <a:stretch>
+                      <a:fillRect/>
+                    </a:stretch>
+                  </pic:blipFill>
+                  <pic:spPr>
+                    <a:xfrm>
+                      <a:off x="0" y="0"/>
+                      <a:ext cx="5269230" cy="2612390"/>
+                    </a:xfrm>
+                    <a:prstGeom prst="rect">
+                      <a:avLst/>
+                    </a:prstGeom>
+                    <a:noFill/>
+                    <a:ln>
+                      <a:noFill/>
+                    </a:ln>
+                  </pic:spPr>
+                </pic:pic>
+              </a:graphicData>
+            </a:graphic>
+          </wp:inline>
+        </w:drawing>
+      </w:r>
+    </w:p>
+    <w:p/>
+    <w:p>
+      <w:r>
+        <w:drawing>
+          <wp:inline distT="0" distB="0" distL="114300" distR="114300">
+            <wp:extent cx="5270500" cy="867410"/>
+            <wp:effectExtent l="0" t="0" r="2540" b="1270"/>
+            <wp:docPr id="24" name="Picture 16"/>
+            <wp:cNvGraphicFramePr>
+              <a:graphicFrameLocks xmlns:a="http://schemas.openxmlformats.org/drawingml/2006/main" noChangeAspect="1"/>
+            </wp:cNvGraphicFramePr>
+            <a:graphic xmlns:a="http://schemas.openxmlformats.org/drawingml/2006/main">
+              <a:graphicData uri="http://schemas.openxmlformats.org/drawingml/2006/picture">
+                <pic:pic xmlns:pic="http://schemas.openxmlformats.org/drawingml/2006/picture">
+                  <pic:nvPicPr>
+                    <pic:cNvPr id="24" name="Picture 16"/>
+                    <pic:cNvPicPr>
+                      <a:picLocks noChangeAspect="1"/>
+                    </pic:cNvPicPr>
+                  </pic:nvPicPr>
+                  <pic:blipFill>
+                    <a:blip r:embed="rId18"/>
+                    <a:stretch>
+                      <a:fillRect/>
+                    </a:stretch>
+                  </pic:blipFill>
+                  <pic:spPr>
+                    <a:xfrm>
+                      <a:off x="0" y="0"/>
+                      <a:ext cx="5270500" cy="867410"/>
+                    </a:xfrm>
+                    <a:prstGeom prst="rect">
+                      <a:avLst/>
+                    </a:prstGeom>
+                    <a:noFill/>
+                    <a:ln>
+                      <a:noFill/>
+                    </a:ln>
+                  </pic:spPr>
+                </pic:pic>
+              </a:graphicData>
+            </a:graphic>
+          </wp:inline>
+        </w:drawing>
+      </w:r>
+    </w:p>
+    <w:p/>
+    <w:p>
+      <w:pPr>
+        <w:rPr>
+          <w:rFonts w:hint="default"/>
+          <w:lang w:val="en-US"/>
+        </w:rPr>
+      </w:pPr>
+    </w:p>
+    <w:p>
+      <w:pPr>
+        <w:rPr>
+          <w:rFonts w:hint="default"/>
+          <w:lang w:val="en-US"/>
+        </w:rPr>
+      </w:pPr>
+      <w:r>
+        <w:rPr>
+          <w:rFonts w:hint="default"/>
+          <w:lang w:val="en-US"/>
+        </w:rPr>
+        <w:t>[ec2-user@ip-172-31-19-227 my-webapp]$ docker run -d -p 8181:8080 webapp</w:t>
+      </w:r>
+    </w:p>
+    <w:p>
+      <w:pPr>
+        <w:rPr>
+          <w:rFonts w:hint="default"/>
+          <w:lang w:val="en-US"/>
+        </w:rPr>
+      </w:pPr>
+    </w:p>
+    <w:p>
+      <w:pPr>
+        <w:rPr>
+          <w:rFonts w:hint="default"/>
+          <w:lang w:val="en-US"/>
+        </w:rPr>
+      </w:pPr>
+    </w:p>
+    <w:p>
+      <w:pPr>
+        <w:rPr>
+          <w:rFonts w:hint="default"/>
+          <w:lang w:val="en-US"/>
+        </w:rPr>
+      </w:pPr>
+      <w:r>
+        <w:rPr>
+          <w:rFonts w:hint="default"/>
+          <w:lang w:val="en-US"/>
+        </w:rPr>
+        <w:t>Some error re-running Maven</w:t>
+      </w:r>
+    </w:p>
+    <w:p>
+      <w:pPr>
+        <w:rPr>
+          <w:rFonts w:hint="default"/>
+          <w:lang w:val="en-US"/>
+        </w:rPr>
+      </w:pPr>
+      <w:r>
+        <w:rPr>
+          <w:rFonts w:hint="default"/>
+          <w:lang w:val="en-US"/>
+        </w:rPr>
+        <w:t>[ec2-user@ip-172-31-19-227 my-webapp]$ mvn archetype:generate -DgroupId=com.example   -DartifactId=demo-webapp   -DarchetypeArtifactId=maven-archetype-webapp   -DarchetypeVersion=1.4   -DinteractiveMode=false</w:t>
+      </w:r>
+    </w:p>
+    <w:p>
+      <w:pPr>
+        <w:rPr>
+          <w:rFonts w:hint="default"/>
+          <w:lang w:val="en-US"/>
+        </w:rPr>
+      </w:pPr>
+    </w:p>
+    <w:p>
+      <w:pPr>
+        <w:rPr>
+          <w:rFonts w:hint="default"/>
+          <w:lang w:val="en-US"/>
+        </w:rPr>
+      </w:pPr>
+    </w:p>
+    <w:p>
+      <w:pPr>
+        <w:rPr>
+          <w:rFonts w:hint="default"/>
+          <w:lang w:val="en-US"/>
+        </w:rPr>
+      </w:pPr>
+      <w:r>
+        <w:rPr>
+          <w:rFonts w:hint="default"/>
+          <w:lang w:val="en-US"/>
+        </w:rPr>
+        <w:t>[ec2-user@ip-172-31-19-227 ~]$ ls -l</w:t>
+      </w:r>
+    </w:p>
+    <w:p>
+      <w:pPr>
+        <w:rPr>
+          <w:rFonts w:hint="default"/>
+          <w:lang w:val="en-US"/>
+        </w:rPr>
+      </w:pPr>
+      <w:r>
+        <w:rPr>
+          <w:rFonts w:hint="default"/>
+          <w:lang w:val="en-US"/>
+        </w:rPr>
+        <w:t>total 0</w:t>
+      </w:r>
+    </w:p>
+    <w:p>
+      <w:pPr>
+        <w:rPr>
+          <w:rFonts w:hint="default"/>
+          <w:lang w:val="en-US"/>
+        </w:rPr>
+      </w:pPr>
+      <w:r>
+        <w:rPr>
+          <w:rFonts w:hint="default"/>
+          <w:lang w:val="en-US"/>
+        </w:rPr>
+        <w:t>drwxr-xr-x. 3 ec2-user ec2-user 32 May  6 02:44 demo-webapp</w:t>
+      </w:r>
+    </w:p>
+    <w:p>
+      <w:pPr>
+        <w:rPr>
+          <w:rFonts w:hint="default"/>
+          <w:lang w:val="en-US"/>
+        </w:rPr>
+      </w:pPr>
+      <w:r>
+        <w:rPr>
+          <w:rFonts w:hint="default"/>
+          <w:lang w:val="en-US"/>
+        </w:rPr>
+        <w:t>drwxr-xr-x. 5 ec2-user ec2-user 83 May  6 02:43 my-webapp</w:t>
+      </w:r>
+    </w:p>
+    <w:p>
+      <w:pPr>
+        <w:rPr>
+          <w:rFonts w:hint="default"/>
+          <w:lang w:val="en-US"/>
+        </w:rPr>
+      </w:pPr>
+    </w:p>
+    <w:p>
+      <w:pPr>
+        <w:rPr>
+          <w:rFonts w:hint="default"/>
+          <w:lang w:val="en-US"/>
+        </w:rPr>
+      </w:pPr>
+      <w:r>
+        <w:rPr>
+          <w:rFonts w:hint="default"/>
+          <w:lang w:val="en-US"/>
+        </w:rPr>
+        <w:t>Will fix the app tomorrow</w:t>
+      </w:r>
       <w:bookmarkStart w:id="0" w:name="_GoBack"/>
       <w:bookmarkEnd w:id="0"/>
+    </w:p>
+    <w:p>
+      <w:pPr>
+        <w:rPr>
+          <w:rFonts w:hint="default"/>
+          <w:lang w:val="en-US"/>
+        </w:rPr>
+      </w:pPr>
+    </w:p>
+    <w:p>
+      <w:pPr>
+        <w:rPr>
+          <w:rFonts w:hint="default"/>
+          <w:lang w:val="en-US"/>
+        </w:rPr>
+      </w:pPr>
+    </w:p>
+    <w:p>
+      <w:pPr>
+        <w:rPr>
+          <w:rFonts w:hint="default"/>
+          <w:lang w:val="en-US"/>
+        </w:rPr>
+      </w:pPr>
+    </w:p>
+    <w:p>
+      <w:pPr>
+        <w:rPr>
+          <w:rFonts w:hint="default"/>
+          <w:lang w:val="en-US"/>
+        </w:rPr>
+      </w:pPr>
     </w:p>
     <w:sectPr>
       <w:pgSz w:w="11906" w:h="16838"/>

</xml_diff>

<commit_message>
DevOps: Docker part 1 updated
</commit_message>
<xml_diff>
--- a/Docker/Docker2.docx
+++ b/Docker/Docker2.docx
@@ -4136,13 +4136,1112 @@
           <w:lang w:val="en-US"/>
         </w:rPr>
       </w:pPr>
-      <w:r>
-        <w:rPr>
-          <w:rFonts w:hint="default"/>
-          <w:lang w:val="en-US"/>
-        </w:rPr>
-        <w:t>Will fix the app tomorrow</w:t>
-      </w:r>
+    </w:p>
+    <w:p>
+      <w:r>
+        <w:drawing>
+          <wp:inline distT="0" distB="0" distL="114300" distR="114300">
+            <wp:extent cx="4533900" cy="1074420"/>
+            <wp:effectExtent l="0" t="0" r="7620" b="7620"/>
+            <wp:docPr id="25" name="Picture 2"/>
+            <wp:cNvGraphicFramePr>
+              <a:graphicFrameLocks xmlns:a="http://schemas.openxmlformats.org/drawingml/2006/main" noChangeAspect="1"/>
+            </wp:cNvGraphicFramePr>
+            <a:graphic xmlns:a="http://schemas.openxmlformats.org/drawingml/2006/main">
+              <a:graphicData uri="http://schemas.openxmlformats.org/drawingml/2006/picture">
+                <pic:pic xmlns:pic="http://schemas.openxmlformats.org/drawingml/2006/picture">
+                  <pic:nvPicPr>
+                    <pic:cNvPr id="25" name="Picture 2"/>
+                    <pic:cNvPicPr>
+                      <a:picLocks noChangeAspect="1"/>
+                    </pic:cNvPicPr>
+                  </pic:nvPicPr>
+                  <pic:blipFill>
+                    <a:blip r:embed="rId19"/>
+                    <a:stretch>
+                      <a:fillRect/>
+                    </a:stretch>
+                  </pic:blipFill>
+                  <pic:spPr>
+                    <a:xfrm>
+                      <a:off x="0" y="0"/>
+                      <a:ext cx="4533900" cy="1074420"/>
+                    </a:xfrm>
+                    <a:prstGeom prst="rect">
+                      <a:avLst/>
+                    </a:prstGeom>
+                    <a:noFill/>
+                    <a:ln>
+                      <a:noFill/>
+                    </a:ln>
+                  </pic:spPr>
+                </pic:pic>
+              </a:graphicData>
+            </a:graphic>
+          </wp:inline>
+        </w:drawing>
+      </w:r>
+    </w:p>
+    <w:p>
+      <w:pPr>
+        <w:rPr>
+          <w:rFonts w:hint="default"/>
+          <w:lang w:val="en-US"/>
+        </w:rPr>
+      </w:pPr>
+      <w:r>
+        <w:rPr>
+          <w:rFonts w:hint="default"/>
+          <w:lang w:val="en-US"/>
+        </w:rPr>
+        <w:t>https://mvnrepository.com/artifact/javax.servlet/javax.servlet-api/4.0.1</w:t>
+      </w:r>
+    </w:p>
+    <w:p>
+      <w:pPr>
+        <w:rPr>
+          <w:rFonts w:hint="default"/>
+          <w:lang w:val="en-US"/>
+        </w:rPr>
+      </w:pPr>
+      <w:r>
+        <w:drawing>
+          <wp:inline distT="0" distB="0" distL="114300" distR="114300">
+            <wp:extent cx="4480560" cy="3451860"/>
+            <wp:effectExtent l="0" t="0" r="0" b="7620"/>
+            <wp:docPr id="14" name="Picture 1"/>
+            <wp:cNvGraphicFramePr>
+              <a:graphicFrameLocks xmlns:a="http://schemas.openxmlformats.org/drawingml/2006/main" noChangeAspect="1"/>
+            </wp:cNvGraphicFramePr>
+            <a:graphic xmlns:a="http://schemas.openxmlformats.org/drawingml/2006/main">
+              <a:graphicData uri="http://schemas.openxmlformats.org/drawingml/2006/picture">
+                <pic:pic xmlns:pic="http://schemas.openxmlformats.org/drawingml/2006/picture">
+                  <pic:nvPicPr>
+                    <pic:cNvPr id="14" name="Picture 1"/>
+                    <pic:cNvPicPr>
+                      <a:picLocks noChangeAspect="1"/>
+                    </pic:cNvPicPr>
+                  </pic:nvPicPr>
+                  <pic:blipFill>
+                    <a:blip r:embed="rId20"/>
+                    <a:stretch>
+                      <a:fillRect/>
+                    </a:stretch>
+                  </pic:blipFill>
+                  <pic:spPr>
+                    <a:xfrm>
+                      <a:off x="0" y="0"/>
+                      <a:ext cx="4480560" cy="3451860"/>
+                    </a:xfrm>
+                    <a:prstGeom prst="rect">
+                      <a:avLst/>
+                    </a:prstGeom>
+                    <a:noFill/>
+                    <a:ln>
+                      <a:noFill/>
+                    </a:ln>
+                  </pic:spPr>
+                </pic:pic>
+              </a:graphicData>
+            </a:graphic>
+          </wp:inline>
+        </w:drawing>
+      </w:r>
+    </w:p>
+    <w:p>
+      <w:pPr>
+        <w:rPr>
+          <w:rFonts w:hint="default"/>
+          <w:lang w:val="en-US"/>
+        </w:rPr>
+      </w:pPr>
+    </w:p>
+    <w:p>
+      <w:pPr>
+        <w:rPr>
+          <w:rFonts w:hint="default"/>
+          <w:lang w:val="en-US"/>
+        </w:rPr>
+      </w:pPr>
+      <w:r>
+        <w:rPr>
+          <w:rFonts w:hint="default"/>
+          <w:lang w:val="en-US"/>
+        </w:rPr>
+        <w:t>Retrying with a different repo</w:t>
+      </w:r>
+    </w:p>
+    <w:p>
+      <w:r>
+        <w:drawing>
+          <wp:inline distT="0" distB="0" distL="114300" distR="114300">
+            <wp:extent cx="5272405" cy="1209040"/>
+            <wp:effectExtent l="0" t="0" r="635" b="10160"/>
+            <wp:docPr id="26" name="Picture 3"/>
+            <wp:cNvGraphicFramePr>
+              <a:graphicFrameLocks xmlns:a="http://schemas.openxmlformats.org/drawingml/2006/main" noChangeAspect="1"/>
+            </wp:cNvGraphicFramePr>
+            <a:graphic xmlns:a="http://schemas.openxmlformats.org/drawingml/2006/main">
+              <a:graphicData uri="http://schemas.openxmlformats.org/drawingml/2006/picture">
+                <pic:pic xmlns:pic="http://schemas.openxmlformats.org/drawingml/2006/picture">
+                  <pic:nvPicPr>
+                    <pic:cNvPr id="26" name="Picture 3"/>
+                    <pic:cNvPicPr>
+                      <a:picLocks noChangeAspect="1"/>
+                    </pic:cNvPicPr>
+                  </pic:nvPicPr>
+                  <pic:blipFill>
+                    <a:blip r:embed="rId21"/>
+                    <a:stretch>
+                      <a:fillRect/>
+                    </a:stretch>
+                  </pic:blipFill>
+                  <pic:spPr>
+                    <a:xfrm>
+                      <a:off x="0" y="0"/>
+                      <a:ext cx="5272405" cy="1209040"/>
+                    </a:xfrm>
+                    <a:prstGeom prst="rect">
+                      <a:avLst/>
+                    </a:prstGeom>
+                    <a:noFill/>
+                    <a:ln>
+                      <a:noFill/>
+                    </a:ln>
+                  </pic:spPr>
+                </pic:pic>
+              </a:graphicData>
+            </a:graphic>
+          </wp:inline>
+        </w:drawing>
+      </w:r>
+    </w:p>
+    <w:p/>
+    <w:p>
+      <w:pPr>
+        <w:rPr>
+          <w:rFonts w:hint="default"/>
+          <w:lang w:val="en-US"/>
+        </w:rPr>
+      </w:pPr>
+      <w:r>
+        <w:rPr>
+          <w:rFonts w:hint="default"/>
+          <w:lang w:val="en-US"/>
+        </w:rPr>
+        <w:t>[ec2-user@ip-172-31-19-227 SpringSecurity_JWT]$ mvn clean package</w:t>
+      </w:r>
+    </w:p>
+    <w:p>
+      <w:pPr>
+        <w:rPr>
+          <w:rFonts w:hint="default"/>
+          <w:lang w:val="en-US"/>
+        </w:rPr>
+      </w:pPr>
+    </w:p>
+    <w:p>
+      <w:pPr>
+        <w:rPr>
+          <w:rFonts w:hint="default"/>
+          <w:lang w:val="en-US"/>
+        </w:rPr>
+      </w:pPr>
+    </w:p>
+    <w:p>
+      <w:r>
+        <w:drawing>
+          <wp:inline distT="0" distB="0" distL="114300" distR="114300">
+            <wp:extent cx="5268595" cy="1619250"/>
+            <wp:effectExtent l="0" t="0" r="4445" b="11430"/>
+            <wp:docPr id="27" name="Picture 4"/>
+            <wp:cNvGraphicFramePr>
+              <a:graphicFrameLocks xmlns:a="http://schemas.openxmlformats.org/drawingml/2006/main" noChangeAspect="1"/>
+            </wp:cNvGraphicFramePr>
+            <a:graphic xmlns:a="http://schemas.openxmlformats.org/drawingml/2006/main">
+              <a:graphicData uri="http://schemas.openxmlformats.org/drawingml/2006/picture">
+                <pic:pic xmlns:pic="http://schemas.openxmlformats.org/drawingml/2006/picture">
+                  <pic:nvPicPr>
+                    <pic:cNvPr id="27" name="Picture 4"/>
+                    <pic:cNvPicPr>
+                      <a:picLocks noChangeAspect="1"/>
+                    </pic:cNvPicPr>
+                  </pic:nvPicPr>
+                  <pic:blipFill>
+                    <a:blip r:embed="rId22"/>
+                    <a:stretch>
+                      <a:fillRect/>
+                    </a:stretch>
+                  </pic:blipFill>
+                  <pic:spPr>
+                    <a:xfrm>
+                      <a:off x="0" y="0"/>
+                      <a:ext cx="5268595" cy="1619250"/>
+                    </a:xfrm>
+                    <a:prstGeom prst="rect">
+                      <a:avLst/>
+                    </a:prstGeom>
+                    <a:noFill/>
+                    <a:ln>
+                      <a:noFill/>
+                    </a:ln>
+                  </pic:spPr>
+                </pic:pic>
+              </a:graphicData>
+            </a:graphic>
+          </wp:inline>
+        </w:drawing>
+      </w:r>
+    </w:p>
+    <w:p/>
+    <w:p>
+      <w:pPr>
+        <w:rPr>
+          <w:rFonts w:hint="default"/>
+          <w:lang w:val="en-US"/>
+        </w:rPr>
+      </w:pPr>
+      <w:r>
+        <w:rPr>
+          <w:rFonts w:hint="default"/>
+          <w:lang w:val="en-US"/>
+        </w:rPr>
+        <w:t>There is a jar file inside the target folder</w:t>
+      </w:r>
+    </w:p>
+    <w:p>
+      <w:r>
+        <w:drawing>
+          <wp:inline distT="0" distB="0" distL="114300" distR="114300">
+            <wp:extent cx="5272405" cy="1271270"/>
+            <wp:effectExtent l="0" t="0" r="635" b="8890"/>
+            <wp:docPr id="28" name="Picture 5"/>
+            <wp:cNvGraphicFramePr>
+              <a:graphicFrameLocks xmlns:a="http://schemas.openxmlformats.org/drawingml/2006/main" noChangeAspect="1"/>
+            </wp:cNvGraphicFramePr>
+            <a:graphic xmlns:a="http://schemas.openxmlformats.org/drawingml/2006/main">
+              <a:graphicData uri="http://schemas.openxmlformats.org/drawingml/2006/picture">
+                <pic:pic xmlns:pic="http://schemas.openxmlformats.org/drawingml/2006/picture">
+                  <pic:nvPicPr>
+                    <pic:cNvPr id="28" name="Picture 5"/>
+                    <pic:cNvPicPr>
+                      <a:picLocks noChangeAspect="1"/>
+                    </pic:cNvPicPr>
+                  </pic:nvPicPr>
+                  <pic:blipFill>
+                    <a:blip r:embed="rId23"/>
+                    <a:stretch>
+                      <a:fillRect/>
+                    </a:stretch>
+                  </pic:blipFill>
+                  <pic:spPr>
+                    <a:xfrm>
+                      <a:off x="0" y="0"/>
+                      <a:ext cx="5272405" cy="1271270"/>
+                    </a:xfrm>
+                    <a:prstGeom prst="rect">
+                      <a:avLst/>
+                    </a:prstGeom>
+                    <a:noFill/>
+                    <a:ln>
+                      <a:noFill/>
+                    </a:ln>
+                  </pic:spPr>
+                </pic:pic>
+              </a:graphicData>
+            </a:graphic>
+          </wp:inline>
+        </w:drawing>
+      </w:r>
+    </w:p>
+    <w:p>
+      <w:pPr>
+        <w:rPr>
+          <w:rFonts w:hint="default"/>
+          <w:lang w:val="en-US"/>
+        </w:rPr>
+      </w:pPr>
+      <w:r>
+        <w:rPr>
+          <w:rFonts w:hint="default"/>
+          <w:lang w:val="en-US"/>
+        </w:rPr>
+        <w:t>[ec2-user@ip-172-31-19-227 SpringSecurity_JWT]$ vi Dockerfile</w:t>
+      </w:r>
+    </w:p>
+    <w:p>
+      <w:pPr>
+        <w:rPr>
+          <w:rFonts w:hint="default"/>
+          <w:lang w:val="en-US"/>
+        </w:rPr>
+      </w:pPr>
+    </w:p>
+    <w:p>
+      <w:pPr>
+        <w:rPr>
+          <w:rFonts w:hint="default"/>
+          <w:lang w:val="en-US"/>
+        </w:rPr>
+      </w:pPr>
+      <w:r>
+        <w:rPr>
+          <w:rFonts w:hint="default"/>
+          <w:lang w:val="en-US"/>
+        </w:rPr>
+        <w:t>[ec2-user@ip-172-31-19-227 SpringSecurity_JWT]$ cat Dockerfile</w:t>
+      </w:r>
+    </w:p>
+    <w:p>
+      <w:pPr>
+        <w:rPr>
+          <w:rFonts w:hint="default"/>
+          <w:lang w:val="en-US"/>
+        </w:rPr>
+      </w:pPr>
+      <w:r>
+        <w:rPr>
+          <w:rFonts w:hint="default"/>
+          <w:lang w:val="en-US"/>
+        </w:rPr>
+        <w:t>FROM openjdk:17</w:t>
+      </w:r>
+    </w:p>
+    <w:p>
+      <w:pPr>
+        <w:rPr>
+          <w:rFonts w:hint="default"/>
+          <w:lang w:val="en-US"/>
+        </w:rPr>
+      </w:pPr>
+    </w:p>
+    <w:p>
+      <w:pPr>
+        <w:rPr>
+          <w:rFonts w:hint="default"/>
+          <w:lang w:val="en-US"/>
+        </w:rPr>
+      </w:pPr>
+      <w:r>
+        <w:rPr>
+          <w:rFonts w:hint="default"/>
+          <w:lang w:val="en-US"/>
+        </w:rPr>
+        <w:t>MAINTAINER Abc</w:t>
+      </w:r>
+    </w:p>
+    <w:p>
+      <w:pPr>
+        <w:rPr>
+          <w:rFonts w:hint="default"/>
+          <w:lang w:val="en-US"/>
+        </w:rPr>
+      </w:pPr>
+    </w:p>
+    <w:p>
+      <w:pPr>
+        <w:rPr>
+          <w:rFonts w:hint="default"/>
+          <w:lang w:val="en-US"/>
+        </w:rPr>
+      </w:pPr>
+      <w:r>
+        <w:rPr>
+          <w:rFonts w:hint="default"/>
+          <w:lang w:val="en-US"/>
+        </w:rPr>
+        <w:t>COPY /target/springsecurity-0.0.1-SNAPSHOT.jar  /usr/app/</w:t>
+      </w:r>
+    </w:p>
+    <w:p>
+      <w:pPr>
+        <w:rPr>
+          <w:rFonts w:hint="default"/>
+          <w:lang w:val="en-US"/>
+        </w:rPr>
+      </w:pPr>
+    </w:p>
+    <w:p>
+      <w:pPr>
+        <w:rPr>
+          <w:rFonts w:hint="default"/>
+          <w:lang w:val="en-US"/>
+        </w:rPr>
+      </w:pPr>
+      <w:r>
+        <w:rPr>
+          <w:rFonts w:hint="default"/>
+          <w:lang w:val="en-US"/>
+        </w:rPr>
+        <w:t>EXPOSE 8080</w:t>
+      </w:r>
+    </w:p>
+    <w:p>
+      <w:pPr>
+        <w:rPr>
+          <w:rFonts w:hint="default"/>
+          <w:lang w:val="en-US"/>
+        </w:rPr>
+      </w:pPr>
+    </w:p>
+    <w:p>
+      <w:pPr>
+        <w:rPr>
+          <w:rFonts w:hint="default"/>
+          <w:lang w:val="en-US"/>
+        </w:rPr>
+      </w:pPr>
+      <w:r>
+        <w:rPr>
+          <w:rFonts w:hint="default"/>
+          <w:lang w:val="en-US"/>
+        </w:rPr>
+        <w:t>ENTRYPOINT ["java", "-jar", "SpringSecurity_JWT.jar"]</w:t>
+      </w:r>
+    </w:p>
+    <w:p>
+      <w:pPr>
+        <w:rPr>
+          <w:rFonts w:hint="default"/>
+          <w:lang w:val="en-US"/>
+        </w:rPr>
+      </w:pPr>
+    </w:p>
+    <w:p>
+      <w:pPr>
+        <w:rPr>
+          <w:rFonts w:hint="default"/>
+          <w:lang w:val="en-US"/>
+        </w:rPr>
+      </w:pPr>
+    </w:p>
+    <w:p>
+      <w:pPr>
+        <w:rPr>
+          <w:rFonts w:hint="default"/>
+          <w:lang w:val="en-US"/>
+        </w:rPr>
+      </w:pPr>
+    </w:p>
+    <w:p>
+      <w:r>
+        <w:drawing>
+          <wp:inline distT="0" distB="0" distL="114300" distR="114300">
+            <wp:extent cx="5242560" cy="1844040"/>
+            <wp:effectExtent l="0" t="0" r="0" b="0"/>
+            <wp:docPr id="29" name="Picture 6"/>
+            <wp:cNvGraphicFramePr>
+              <a:graphicFrameLocks xmlns:a="http://schemas.openxmlformats.org/drawingml/2006/main" noChangeAspect="1"/>
+            </wp:cNvGraphicFramePr>
+            <a:graphic xmlns:a="http://schemas.openxmlformats.org/drawingml/2006/main">
+              <a:graphicData uri="http://schemas.openxmlformats.org/drawingml/2006/picture">
+                <pic:pic xmlns:pic="http://schemas.openxmlformats.org/drawingml/2006/picture">
+                  <pic:nvPicPr>
+                    <pic:cNvPr id="29" name="Picture 6"/>
+                    <pic:cNvPicPr>
+                      <a:picLocks noChangeAspect="1"/>
+                    </pic:cNvPicPr>
+                  </pic:nvPicPr>
+                  <pic:blipFill>
+                    <a:blip r:embed="rId24"/>
+                    <a:stretch>
+                      <a:fillRect/>
+                    </a:stretch>
+                  </pic:blipFill>
+                  <pic:spPr>
+                    <a:xfrm>
+                      <a:off x="0" y="0"/>
+                      <a:ext cx="5242560" cy="1844040"/>
+                    </a:xfrm>
+                    <a:prstGeom prst="rect">
+                      <a:avLst/>
+                    </a:prstGeom>
+                    <a:noFill/>
+                    <a:ln>
+                      <a:noFill/>
+                    </a:ln>
+                  </pic:spPr>
+                </pic:pic>
+              </a:graphicData>
+            </a:graphic>
+          </wp:inline>
+        </w:drawing>
+      </w:r>
+    </w:p>
+    <w:p/>
+    <w:p>
+      <w:pPr>
+        <w:rPr>
+          <w:rFonts w:hint="default"/>
+          <w:lang w:val="en-US"/>
+        </w:rPr>
+      </w:pPr>
+      <w:r>
+        <w:rPr>
+          <w:rFonts w:hint="default"/>
+          <w:lang w:val="en-US"/>
+        </w:rPr>
+        <w:t>[ec2-user@ip-172-31-19-227 SpringSecurity_JWT]$ docker build -t sb-app .</w:t>
+      </w:r>
+    </w:p>
+    <w:p>
+      <w:pPr>
+        <w:rPr>
+          <w:rFonts w:hint="default"/>
+          <w:lang w:val="en-US"/>
+        </w:rPr>
+      </w:pPr>
+    </w:p>
+    <w:p>
+      <w:r>
+        <w:drawing>
+          <wp:inline distT="0" distB="0" distL="114300" distR="114300">
+            <wp:extent cx="5273675" cy="2428240"/>
+            <wp:effectExtent l="0" t="0" r="14605" b="10160"/>
+            <wp:docPr id="30" name="Picture 7"/>
+            <wp:cNvGraphicFramePr>
+              <a:graphicFrameLocks xmlns:a="http://schemas.openxmlformats.org/drawingml/2006/main" noChangeAspect="1"/>
+            </wp:cNvGraphicFramePr>
+            <a:graphic xmlns:a="http://schemas.openxmlformats.org/drawingml/2006/main">
+              <a:graphicData uri="http://schemas.openxmlformats.org/drawingml/2006/picture">
+                <pic:pic xmlns:pic="http://schemas.openxmlformats.org/drawingml/2006/picture">
+                  <pic:nvPicPr>
+                    <pic:cNvPr id="30" name="Picture 7"/>
+                    <pic:cNvPicPr>
+                      <a:picLocks noChangeAspect="1"/>
+                    </pic:cNvPicPr>
+                  </pic:nvPicPr>
+                  <pic:blipFill>
+                    <a:blip r:embed="rId25"/>
+                    <a:stretch>
+                      <a:fillRect/>
+                    </a:stretch>
+                  </pic:blipFill>
+                  <pic:spPr>
+                    <a:xfrm>
+                      <a:off x="0" y="0"/>
+                      <a:ext cx="5273675" cy="2428240"/>
+                    </a:xfrm>
+                    <a:prstGeom prst="rect">
+                      <a:avLst/>
+                    </a:prstGeom>
+                    <a:noFill/>
+                    <a:ln>
+                      <a:noFill/>
+                    </a:ln>
+                  </pic:spPr>
+                </pic:pic>
+              </a:graphicData>
+            </a:graphic>
+          </wp:inline>
+        </w:drawing>
+      </w:r>
+    </w:p>
+    <w:p/>
+    <w:p>
+      <w:pPr>
+        <w:rPr>
+          <w:rFonts w:hint="default"/>
+          <w:lang w:val="en-US"/>
+        </w:rPr>
+      </w:pPr>
+      <w:r>
+        <w:rPr>
+          <w:rFonts w:hint="default"/>
+          <w:lang w:val="en-US"/>
+        </w:rPr>
+        <w:t>[ec2-user@ip-172-31-19-227 SpringSecurity_JWT]$ docker run -d -p 8080:8080 sb-app</w:t>
+      </w:r>
+    </w:p>
+    <w:p>
+      <w:pPr>
+        <w:rPr>
+          <w:rFonts w:hint="default"/>
+          <w:lang w:val="en-US"/>
+        </w:rPr>
+      </w:pPr>
+      <w:r>
+        <w:rPr>
+          <w:rFonts w:hint="default"/>
+          <w:lang w:val="en-US"/>
+        </w:rPr>
+        <w:t>664bedac0c0155b5cf85e10c8c39f1b338ddfdca28355ca7a8f8e1ab29f1048b</w:t>
+      </w:r>
+    </w:p>
+    <w:p>
+      <w:pPr>
+        <w:rPr>
+          <w:rFonts w:hint="default"/>
+          <w:lang w:val="en-US"/>
+        </w:rPr>
+      </w:pPr>
+    </w:p>
+    <w:p>
+      <w:r>
+        <w:drawing>
+          <wp:inline distT="0" distB="0" distL="114300" distR="114300">
+            <wp:extent cx="5269865" cy="578485"/>
+            <wp:effectExtent l="0" t="0" r="3175" b="635"/>
+            <wp:docPr id="31" name="Picture 8"/>
+            <wp:cNvGraphicFramePr>
+              <a:graphicFrameLocks xmlns:a="http://schemas.openxmlformats.org/drawingml/2006/main" noChangeAspect="1"/>
+            </wp:cNvGraphicFramePr>
+            <a:graphic xmlns:a="http://schemas.openxmlformats.org/drawingml/2006/main">
+              <a:graphicData uri="http://schemas.openxmlformats.org/drawingml/2006/picture">
+                <pic:pic xmlns:pic="http://schemas.openxmlformats.org/drawingml/2006/picture">
+                  <pic:nvPicPr>
+                    <pic:cNvPr id="31" name="Picture 8"/>
+                    <pic:cNvPicPr>
+                      <a:picLocks noChangeAspect="1"/>
+                    </pic:cNvPicPr>
+                  </pic:nvPicPr>
+                  <pic:blipFill>
+                    <a:blip r:embed="rId26"/>
+                    <a:stretch>
+                      <a:fillRect/>
+                    </a:stretch>
+                  </pic:blipFill>
+                  <pic:spPr>
+                    <a:xfrm>
+                      <a:off x="0" y="0"/>
+                      <a:ext cx="5269865" cy="578485"/>
+                    </a:xfrm>
+                    <a:prstGeom prst="rect">
+                      <a:avLst/>
+                    </a:prstGeom>
+                    <a:noFill/>
+                    <a:ln>
+                      <a:noFill/>
+                    </a:ln>
+                  </pic:spPr>
+                </pic:pic>
+              </a:graphicData>
+            </a:graphic>
+          </wp:inline>
+        </w:drawing>
+      </w:r>
+    </w:p>
+    <w:p/>
+    <w:p>
+      <w:pPr>
+        <w:rPr>
+          <w:rFonts w:hint="default"/>
+          <w:lang w:val="en-US"/>
+        </w:rPr>
+      </w:pPr>
+      <w:r>
+        <w:rPr>
+          <w:rFonts w:hint="default"/>
+          <w:lang w:val="en-US"/>
+        </w:rPr>
+        <w:t>[ec2-user@ip-172-31-19-227 SpringSecurity_JWT]$ docker logs 664bedac0c01</w:t>
+      </w:r>
+    </w:p>
+    <w:p>
+      <w:pPr>
+        <w:rPr>
+          <w:rFonts w:hint="default"/>
+          <w:lang w:val="en-US"/>
+        </w:rPr>
+      </w:pPr>
+      <w:r>
+        <w:rPr>
+          <w:rFonts w:hint="default"/>
+          <w:lang w:val="en-US"/>
+        </w:rPr>
+        <w:t>Error: Unable to access jarfile SpringSecurity_JWT.jar</w:t>
+      </w:r>
+    </w:p>
+    <w:p>
+      <w:r>
+        <w:drawing>
+          <wp:inline distT="0" distB="0" distL="114300" distR="114300">
+            <wp:extent cx="5267325" cy="1253490"/>
+            <wp:effectExtent l="0" t="0" r="5715" b="11430"/>
+            <wp:docPr id="32" name="Picture 9"/>
+            <wp:cNvGraphicFramePr>
+              <a:graphicFrameLocks xmlns:a="http://schemas.openxmlformats.org/drawingml/2006/main" noChangeAspect="1"/>
+            </wp:cNvGraphicFramePr>
+            <a:graphic xmlns:a="http://schemas.openxmlformats.org/drawingml/2006/main">
+              <a:graphicData uri="http://schemas.openxmlformats.org/drawingml/2006/picture">
+                <pic:pic xmlns:pic="http://schemas.openxmlformats.org/drawingml/2006/picture">
+                  <pic:nvPicPr>
+                    <pic:cNvPr id="32" name="Picture 9"/>
+                    <pic:cNvPicPr>
+                      <a:picLocks noChangeAspect="1"/>
+                    </pic:cNvPicPr>
+                  </pic:nvPicPr>
+                  <pic:blipFill>
+                    <a:blip r:embed="rId27"/>
+                    <a:stretch>
+                      <a:fillRect/>
+                    </a:stretch>
+                  </pic:blipFill>
+                  <pic:spPr>
+                    <a:xfrm>
+                      <a:off x="0" y="0"/>
+                      <a:ext cx="5267325" cy="1253490"/>
+                    </a:xfrm>
+                    <a:prstGeom prst="rect">
+                      <a:avLst/>
+                    </a:prstGeom>
+                    <a:noFill/>
+                    <a:ln>
+                      <a:noFill/>
+                    </a:ln>
+                  </pic:spPr>
+                </pic:pic>
+              </a:graphicData>
+            </a:graphic>
+          </wp:inline>
+        </w:drawing>
+      </w:r>
+    </w:p>
+    <w:p/>
+    <w:p>
+      <w:pPr>
+        <w:rPr>
+          <w:rFonts w:hint="default"/>
+          <w:lang w:val="en-US"/>
+        </w:rPr>
+      </w:pPr>
+    </w:p>
+    <w:p>
+      <w:pPr>
+        <w:rPr>
+          <w:rFonts w:hint="default"/>
+          <w:lang w:val="en-US"/>
+        </w:rPr>
+      </w:pPr>
+      <w:r>
+        <w:rPr>
+          <w:rFonts w:hint="default"/>
+          <w:lang w:val="en-US"/>
+        </w:rPr>
+        <w:t>[ec2-user@ip-172-31-19-227 SpringSecurity_JWT]$ vi Dockerfile</w:t>
+      </w:r>
+    </w:p>
+    <w:p>
+      <w:pPr>
+        <w:rPr>
+          <w:rFonts w:hint="default"/>
+          <w:lang w:val="en-US"/>
+        </w:rPr>
+      </w:pPr>
+      <w:r>
+        <w:rPr>
+          <w:rFonts w:hint="default"/>
+          <w:lang w:val="en-US"/>
+        </w:rPr>
+        <w:t>[ec2-user@ip-172-31-19-227 SpringSecurity_JWT]$</w:t>
+      </w:r>
+    </w:p>
+    <w:p>
+      <w:pPr>
+        <w:rPr>
+          <w:rFonts w:hint="default"/>
+          <w:lang w:val="en-US"/>
+        </w:rPr>
+      </w:pPr>
+      <w:r>
+        <w:rPr>
+          <w:rFonts w:hint="default"/>
+          <w:lang w:val="en-US"/>
+        </w:rPr>
+        <w:t>[ec2-user@ip-172-31-19-227 SpringSecurity_JWT]$ cat Dockerfile</w:t>
+      </w:r>
+    </w:p>
+    <w:p>
+      <w:pPr>
+        <w:rPr>
+          <w:rFonts w:hint="default"/>
+          <w:lang w:val="en-US"/>
+        </w:rPr>
+      </w:pPr>
+      <w:r>
+        <w:rPr>
+          <w:rFonts w:hint="default"/>
+          <w:lang w:val="en-US"/>
+        </w:rPr>
+        <w:t>FROM openjdk:17</w:t>
+      </w:r>
+    </w:p>
+    <w:p>
+      <w:pPr>
+        <w:rPr>
+          <w:rFonts w:hint="default"/>
+          <w:lang w:val="en-US"/>
+        </w:rPr>
+      </w:pPr>
+    </w:p>
+    <w:p>
+      <w:pPr>
+        <w:rPr>
+          <w:rFonts w:hint="default"/>
+          <w:lang w:val="en-US"/>
+        </w:rPr>
+      </w:pPr>
+      <w:r>
+        <w:rPr>
+          <w:rFonts w:hint="default"/>
+          <w:lang w:val="en-US"/>
+        </w:rPr>
+        <w:t>MAINTAINER Abc</w:t>
+      </w:r>
+    </w:p>
+    <w:p>
+      <w:pPr>
+        <w:rPr>
+          <w:rFonts w:hint="default"/>
+          <w:lang w:val="en-US"/>
+        </w:rPr>
+      </w:pPr>
+    </w:p>
+    <w:p>
+      <w:pPr>
+        <w:rPr>
+          <w:rFonts w:hint="default"/>
+          <w:lang w:val="en-US"/>
+        </w:rPr>
+      </w:pPr>
+      <w:r>
+        <w:rPr>
+          <w:rFonts w:hint="default"/>
+          <w:lang w:val="en-US"/>
+        </w:rPr>
+        <w:t>COPY /target/springsecurity-0.0.1-SNAPSHOT.jar  /usr/app/</w:t>
+      </w:r>
+    </w:p>
+    <w:p>
+      <w:pPr>
+        <w:rPr>
+          <w:rFonts w:hint="default"/>
+          <w:lang w:val="en-US"/>
+        </w:rPr>
+      </w:pPr>
+    </w:p>
+    <w:p>
+      <w:pPr>
+        <w:rPr>
+          <w:rFonts w:hint="default"/>
+          <w:lang w:val="en-US"/>
+        </w:rPr>
+      </w:pPr>
+      <w:r>
+        <w:rPr>
+          <w:rFonts w:hint="default"/>
+          <w:lang w:val="en-US"/>
+        </w:rPr>
+        <w:t>EXPOSE 8080</w:t>
+      </w:r>
+    </w:p>
+    <w:p>
+      <w:pPr>
+        <w:rPr>
+          <w:rFonts w:hint="default"/>
+          <w:lang w:val="en-US"/>
+        </w:rPr>
+      </w:pPr>
+    </w:p>
+    <w:p>
+      <w:pPr>
+        <w:rPr>
+          <w:rFonts w:hint="default"/>
+          <w:lang w:val="en-US"/>
+        </w:rPr>
+      </w:pPr>
+      <w:r>
+        <w:rPr>
+          <w:rFonts w:hint="default"/>
+          <w:lang w:val="en-US"/>
+        </w:rPr>
+        <w:t>ENTRYPOINT ["java", "-jar", "springsecurity-0.0.1-SNAPSHOT.jar"]</w:t>
+      </w:r>
+    </w:p>
+    <w:p>
+      <w:pPr>
+        <w:rPr>
+          <w:rFonts w:hint="default"/>
+          <w:lang w:val="en-US"/>
+        </w:rPr>
+      </w:pPr>
+    </w:p>
+    <w:p>
+      <w:pPr>
+        <w:rPr>
+          <w:rFonts w:hint="default"/>
+          <w:lang w:val="en-US"/>
+        </w:rPr>
+      </w:pPr>
+    </w:p>
+    <w:p>
+      <w:pPr>
+        <w:rPr>
+          <w:rFonts w:hint="default"/>
+          <w:lang w:val="en-US"/>
+        </w:rPr>
+      </w:pPr>
+      <w:r>
+        <w:rPr>
+          <w:rFonts w:hint="default"/>
+          <w:lang w:val="en-US"/>
+        </w:rPr>
+        <w:t>Updated Dockerfile</w:t>
+      </w:r>
+    </w:p>
+    <w:p>
+      <w:pPr>
+        <w:rPr>
+          <w:rFonts w:hint="default"/>
+          <w:lang w:val="en-US"/>
+        </w:rPr>
+      </w:pPr>
+    </w:p>
+    <w:p>
+      <w:pPr>
+        <w:rPr>
+          <w:rFonts w:hint="default"/>
+          <w:lang w:val="en-US"/>
+        </w:rPr>
+      </w:pPr>
+      <w:r>
+        <w:rPr>
+          <w:rFonts w:hint="default"/>
+          <w:lang w:val="en-US"/>
+        </w:rPr>
+        <w:t>[ec2-user@ip-172-31-19-227 SpringSecurity_JWT]$ docker run -d -p 8080:8080 sb-app</w:t>
+      </w:r>
+    </w:p>
+    <w:p>
+      <w:pPr>
+        <w:rPr>
+          <w:rFonts w:hint="default"/>
+          <w:lang w:val="en-US"/>
+        </w:rPr>
+      </w:pPr>
+      <w:r>
+        <w:rPr>
+          <w:rFonts w:hint="default"/>
+          <w:lang w:val="en-US"/>
+        </w:rPr>
+        <w:t>f3c9834b46cd86f7866f41e319910ed1f48f556af1b6d6d1de0efc5fee9f0853</w:t>
+      </w:r>
+    </w:p>
+    <w:p>
+      <w:pPr>
+        <w:rPr>
+          <w:rFonts w:hint="default"/>
+          <w:lang w:val="en-US"/>
+        </w:rPr>
+      </w:pPr>
+    </w:p>
+    <w:p>
+      <w:r>
+        <w:drawing>
+          <wp:inline distT="0" distB="0" distL="114300" distR="114300">
+            <wp:extent cx="5270500" cy="889635"/>
+            <wp:effectExtent l="0" t="0" r="2540" b="9525"/>
+            <wp:docPr id="33" name="Picture 10"/>
+            <wp:cNvGraphicFramePr>
+              <a:graphicFrameLocks xmlns:a="http://schemas.openxmlformats.org/drawingml/2006/main" noChangeAspect="1"/>
+            </wp:cNvGraphicFramePr>
+            <a:graphic xmlns:a="http://schemas.openxmlformats.org/drawingml/2006/main">
+              <a:graphicData uri="http://schemas.openxmlformats.org/drawingml/2006/picture">
+                <pic:pic xmlns:pic="http://schemas.openxmlformats.org/drawingml/2006/picture">
+                  <pic:nvPicPr>
+                    <pic:cNvPr id="33" name="Picture 10"/>
+                    <pic:cNvPicPr>
+                      <a:picLocks noChangeAspect="1"/>
+                    </pic:cNvPicPr>
+                  </pic:nvPicPr>
+                  <pic:blipFill>
+                    <a:blip r:embed="rId28"/>
+                    <a:stretch>
+                      <a:fillRect/>
+                    </a:stretch>
+                  </pic:blipFill>
+                  <pic:spPr>
+                    <a:xfrm>
+                      <a:off x="0" y="0"/>
+                      <a:ext cx="5270500" cy="889635"/>
+                    </a:xfrm>
+                    <a:prstGeom prst="rect">
+                      <a:avLst/>
+                    </a:prstGeom>
+                    <a:noFill/>
+                    <a:ln>
+                      <a:noFill/>
+                    </a:ln>
+                  </pic:spPr>
+                </pic:pic>
+              </a:graphicData>
+            </a:graphic>
+          </wp:inline>
+        </w:drawing>
+      </w:r>
+    </w:p>
+    <w:p/>
+    <w:p>
+      <w:pPr>
+        <w:rPr>
+          <w:rFonts w:hint="default"/>
+          <w:lang w:val="en-US"/>
+        </w:rPr>
+      </w:pPr>
+      <w:r>
+        <w:rPr>
+          <w:rFonts w:hint="default"/>
+          <w:lang w:val="en-US"/>
+        </w:rPr>
+        <w:t>There is some problem accessing with public IP</w:t>
+      </w:r>
+    </w:p>
+    <w:p>
+      <w:pPr>
+        <w:rPr>
+          <w:rFonts w:hint="default"/>
+          <w:lang w:val="en-US"/>
+        </w:rPr>
+      </w:pPr>
+      <w:r>
+        <w:rPr>
+          <w:rFonts w:hint="default"/>
+          <w:lang w:val="en-US"/>
+        </w:rPr>
+        <w:t>Next class</w:t>
+      </w:r>
+    </w:p>
+    <w:p>
+      <w:pPr>
+        <w:rPr>
+          <w:rFonts w:hint="default"/>
+          <w:lang w:val="en-US"/>
+        </w:rPr>
+      </w:pPr>
+    </w:p>
+    <w:p>
+      <w:pPr>
+        <w:rPr>
+          <w:rFonts w:hint="default"/>
+          <w:lang w:val="en-US"/>
+        </w:rPr>
+      </w:pPr>
+    </w:p>
+    <w:p>
+      <w:pPr>
+        <w:rPr>
+          <w:rFonts w:hint="default"/>
+          <w:lang w:val="en-US"/>
+        </w:rPr>
+      </w:pPr>
+    </w:p>
+    <w:p>
+      <w:pPr>
+        <w:rPr>
+          <w:rFonts w:hint="default"/>
+          <w:lang w:val="en-US"/>
+        </w:rPr>
+      </w:pPr>
       <w:bookmarkStart w:id="0" w:name="_GoBack"/>
       <w:bookmarkEnd w:id="0"/>
     </w:p>

</xml_diff>